<commit_message>
Working on discussion section
</commit_message>
<xml_diff>
--- a/Refs.docx
+++ b/Refs.docx
@@ -452,33 +452,11 @@
         </w:rPr>
         <w:tab/>
       </w:r>
-      <w:proofErr w:type="spellStart"/>
-      <w:r>
-        <w:rPr>
-          <w:szCs w:val="24"/>
-        </w:rPr>
-        <w:t>Futuyma</w:t>
-      </w:r>
-      <w:proofErr w:type="spellEnd"/>
-      <w:r>
-        <w:rPr>
-          <w:szCs w:val="24"/>
-        </w:rPr>
-        <w:t xml:space="preserve">, D. A. &amp; Moreno, G. 1988. </w:t>
-      </w:r>
-      <w:proofErr w:type="gramStart"/>
-      <w:r>
-        <w:rPr>
-          <w:szCs w:val="24"/>
-        </w:rPr>
-        <w:t>The evolution of ecological specialization.</w:t>
-      </w:r>
-      <w:proofErr w:type="gramEnd"/>
-      <w:r>
-        <w:rPr>
-          <w:szCs w:val="24"/>
-        </w:rPr>
-        <w:t xml:space="preserve"> </w:t>
+      <w:r>
+        <w:rPr>
+          <w:szCs w:val="24"/>
+        </w:rPr>
+        <w:t xml:space="preserve">Futuyma, D. A. &amp; Moreno, G. 1988. The evolution of ecological specialization. </w:t>
       </w:r>
       <w:r>
         <w:rPr>
@@ -510,7 +488,6 @@
           <w:szCs w:val="24"/>
         </w:rPr>
       </w:pPr>
-      <w:proofErr w:type="gramStart"/>
       <w:r>
         <w:rPr>
           <w:sz w:val="24"/>
@@ -525,73 +502,21 @@
         </w:rPr>
         <w:tab/>
       </w:r>
-      <w:proofErr w:type="spellStart"/>
-      <w:r>
-        <w:rPr>
-          <w:sz w:val="24"/>
-          <w:szCs w:val="24"/>
-        </w:rPr>
-        <w:t>Poulin</w:t>
-      </w:r>
-      <w:proofErr w:type="spellEnd"/>
-      <w:r>
-        <w:rPr>
-          <w:sz w:val="24"/>
-          <w:szCs w:val="24"/>
-        </w:rPr>
-        <w:t>, R. 1998.</w:t>
-      </w:r>
-      <w:proofErr w:type="gramEnd"/>
-      <w:r>
-        <w:rPr>
-          <w:sz w:val="24"/>
-          <w:szCs w:val="24"/>
-        </w:rPr>
-        <w:t xml:space="preserve"> </w:t>
-      </w:r>
-      <w:proofErr w:type="gramStart"/>
-      <w:r>
-        <w:rPr>
-          <w:sz w:val="24"/>
-          <w:szCs w:val="24"/>
-        </w:rPr>
-        <w:t>Large-scale patterns of host use by parasites of freshwater fishes.</w:t>
-      </w:r>
-      <w:proofErr w:type="gramEnd"/>
-      <w:r>
-        <w:rPr>
-          <w:sz w:val="24"/>
-          <w:szCs w:val="24"/>
-        </w:rPr>
-        <w:t xml:space="preserve"> </w:t>
-      </w:r>
-      <w:r>
-        <w:rPr>
-          <w:i/>
-          <w:sz w:val="24"/>
-          <w:szCs w:val="24"/>
-        </w:rPr>
-        <w:t xml:space="preserve">Ecol. </w:t>
-      </w:r>
-      <w:proofErr w:type="spellStart"/>
-      <w:r>
-        <w:rPr>
-          <w:i/>
-          <w:sz w:val="24"/>
-          <w:szCs w:val="24"/>
-        </w:rPr>
-        <w:t>Lett</w:t>
-      </w:r>
-      <w:proofErr w:type="spellEnd"/>
-      <w:r>
-        <w:rPr>
-          <w:i/>
-          <w:sz w:val="24"/>
-          <w:szCs w:val="24"/>
-        </w:rPr>
-        <w:t xml:space="preserve">. </w:t>
-      </w:r>
-      <w:proofErr w:type="gramStart"/>
+      <w:r>
+        <w:rPr>
+          <w:sz w:val="24"/>
+          <w:szCs w:val="24"/>
+        </w:rPr>
+        <w:t xml:space="preserve">Poulin, R. 1998. Large-scale patterns of host use by parasites of freshwater fishes. </w:t>
+      </w:r>
+      <w:r>
+        <w:rPr>
+          <w:i/>
+          <w:sz w:val="24"/>
+          <w:szCs w:val="24"/>
+        </w:rPr>
+        <w:t xml:space="preserve">Ecol. Lett. </w:t>
+      </w:r>
       <w:r>
         <w:rPr>
           <w:b/>
@@ -607,7 +532,6 @@
         </w:rPr>
         <w:t>: 118-128.</w:t>
       </w:r>
-      <w:proofErr w:type="gramEnd"/>
     </w:p>
     <w:p>
       <w:pPr>
@@ -632,65 +556,21 @@
         </w:rPr>
         <w:tab/>
       </w:r>
-      <w:proofErr w:type="spellStart"/>
-      <w:r>
-        <w:rPr>
-          <w:sz w:val="24"/>
-          <w:szCs w:val="24"/>
-        </w:rPr>
-        <w:t>Garamszegi</w:t>
-      </w:r>
-      <w:proofErr w:type="spellEnd"/>
-      <w:r>
-        <w:rPr>
-          <w:sz w:val="24"/>
-          <w:szCs w:val="24"/>
-        </w:rPr>
-        <w:t xml:space="preserve">, L. Z. 2006. </w:t>
-      </w:r>
-      <w:proofErr w:type="gramStart"/>
-      <w:r>
-        <w:rPr>
-          <w:sz w:val="24"/>
-          <w:szCs w:val="24"/>
-        </w:rPr>
-        <w:t>The evolution of virulence and host specialization in malaria parasites of primates.</w:t>
-      </w:r>
-      <w:proofErr w:type="gramEnd"/>
-      <w:r>
-        <w:rPr>
-          <w:sz w:val="24"/>
-          <w:szCs w:val="24"/>
-        </w:rPr>
-        <w:t xml:space="preserve"> </w:t>
-      </w:r>
-      <w:r>
-        <w:rPr>
-          <w:i/>
-          <w:sz w:val="24"/>
-          <w:szCs w:val="24"/>
-        </w:rPr>
-        <w:t xml:space="preserve">Ecol. </w:t>
-      </w:r>
-      <w:proofErr w:type="spellStart"/>
-      <w:r>
-        <w:rPr>
-          <w:i/>
-          <w:sz w:val="24"/>
-          <w:szCs w:val="24"/>
-        </w:rPr>
-        <w:t>Lett</w:t>
-      </w:r>
-      <w:proofErr w:type="spellEnd"/>
-      <w:r>
-        <w:rPr>
-          <w:i/>
-          <w:sz w:val="24"/>
-          <w:szCs w:val="24"/>
-        </w:rPr>
-        <w:t xml:space="preserve">. </w:t>
-      </w:r>
-      <w:proofErr w:type="gramStart"/>
+      <w:r>
+        <w:rPr>
+          <w:sz w:val="24"/>
+          <w:szCs w:val="24"/>
+        </w:rPr>
+        <w:t xml:space="preserve">Garamszegi, L. Z. 2006. The evolution of virulence and host specialization in malaria parasites of primates. </w:t>
+      </w:r>
+      <w:r>
+        <w:rPr>
+          <w:i/>
+          <w:sz w:val="24"/>
+          <w:szCs w:val="24"/>
+        </w:rPr>
+        <w:t xml:space="preserve">Ecol. Lett. </w:t>
+      </w:r>
       <w:r>
         <w:rPr>
           <w:b/>
@@ -706,7 +586,6 @@
         </w:rPr>
         <w:t>: 933-940.</w:t>
       </w:r>
-      <w:proofErr w:type="gramEnd"/>
     </w:p>
     <w:p>
       <w:pPr>
@@ -731,23 +610,13 @@
         </w:rPr>
         <w:tab/>
       </w:r>
-      <w:proofErr w:type="spellStart"/>
-      <w:r>
-        <w:rPr>
-          <w:sz w:val="24"/>
-          <w:szCs w:val="24"/>
-        </w:rPr>
-        <w:t>Poulin</w:t>
-      </w:r>
-      <w:proofErr w:type="spellEnd"/>
-      <w:r>
-        <w:rPr>
-          <w:sz w:val="24"/>
-          <w:szCs w:val="24"/>
-        </w:rPr>
-        <w:t xml:space="preserve">, R. 2011. </w:t>
-      </w:r>
-      <w:proofErr w:type="gramStart"/>
+      <w:r>
+        <w:rPr>
+          <w:sz w:val="24"/>
+          <w:szCs w:val="24"/>
+        </w:rPr>
+        <w:t xml:space="preserve">Poulin, R. 2011. </w:t>
+      </w:r>
       <w:r>
         <w:rPr>
           <w:i/>
@@ -761,15 +630,7 @@
           <w:sz w:val="24"/>
           <w:szCs w:val="24"/>
         </w:rPr>
-        <w:t>.</w:t>
-      </w:r>
-      <w:proofErr w:type="gramEnd"/>
-      <w:r>
-        <w:rPr>
-          <w:sz w:val="24"/>
-          <w:szCs w:val="24"/>
-        </w:rPr>
-        <w:t xml:space="preserve"> 2</w:t>
+        <w:t>. 2</w:t>
       </w:r>
       <w:r>
         <w:rPr>
@@ -784,17 +645,8 @@
           <w:sz w:val="24"/>
           <w:szCs w:val="24"/>
         </w:rPr>
-        <w:t xml:space="preserve"> edition. </w:t>
-      </w:r>
-      <w:proofErr w:type="gramStart"/>
-      <w:r>
-        <w:rPr>
-          <w:sz w:val="24"/>
-          <w:szCs w:val="24"/>
-        </w:rPr>
-        <w:t>Princeton University Press.</w:t>
-      </w:r>
-      <w:proofErr w:type="gramEnd"/>
+        <w:t xml:space="preserve"> edition. Princeton University Press.</w:t>
+      </w:r>
     </w:p>
     <w:p>
       <w:pPr>
@@ -824,74 +676,15 @@
           <w:sz w:val="24"/>
           <w:szCs w:val="24"/>
         </w:rPr>
-        <w:t xml:space="preserve">Day, E. H., </w:t>
-      </w:r>
-      <w:proofErr w:type="spellStart"/>
-      <w:r>
-        <w:rPr>
-          <w:sz w:val="24"/>
-          <w:szCs w:val="24"/>
-        </w:rPr>
-        <w:t>Hua</w:t>
-      </w:r>
-      <w:proofErr w:type="spellEnd"/>
-      <w:r>
-        <w:rPr>
-          <w:sz w:val="24"/>
-          <w:szCs w:val="24"/>
-        </w:rPr>
-        <w:t xml:space="preserve">, X., &amp; </w:t>
-      </w:r>
-      <w:proofErr w:type="spellStart"/>
-      <w:r>
-        <w:rPr>
-          <w:sz w:val="24"/>
-          <w:szCs w:val="24"/>
-        </w:rPr>
-        <w:t>Bromham</w:t>
-      </w:r>
-      <w:proofErr w:type="spellEnd"/>
-      <w:r>
-        <w:rPr>
-          <w:sz w:val="24"/>
-          <w:szCs w:val="24"/>
-        </w:rPr>
-        <w:t xml:space="preserve">, L. 2016. Is specialization an evolutionary dead-end? Testing for differences in speciation, extinction, and trait transition rates across diverse phylogenies of specialists and generalists. </w:t>
-      </w:r>
-      <w:r>
-        <w:rPr>
-          <w:i/>
-          <w:sz w:val="24"/>
-          <w:szCs w:val="24"/>
-        </w:rPr>
-        <w:t xml:space="preserve">J. </w:t>
-      </w:r>
-      <w:proofErr w:type="spellStart"/>
-      <w:r>
-        <w:rPr>
-          <w:i/>
-          <w:sz w:val="24"/>
-          <w:szCs w:val="24"/>
-        </w:rPr>
-        <w:t>Evol</w:t>
-      </w:r>
-      <w:proofErr w:type="spellEnd"/>
-      <w:r>
-        <w:rPr>
-          <w:i/>
-          <w:sz w:val="24"/>
-          <w:szCs w:val="24"/>
-        </w:rPr>
-        <w:t xml:space="preserve">. </w:t>
-      </w:r>
-      <w:proofErr w:type="gramStart"/>
-      <w:r>
-        <w:rPr>
-          <w:i/>
-          <w:sz w:val="24"/>
-          <w:szCs w:val="24"/>
-        </w:rPr>
-        <w:t xml:space="preserve">Biol. </w:t>
+        <w:t xml:space="preserve">Day, E. H., Hua, X., &amp; Bromham, L. 2016. Is specialization an evolutionary dead-end? Testing for differences in speciation, extinction, and trait transition rates across diverse phylogenies of specialists and generalists. </w:t>
+      </w:r>
+      <w:r>
+        <w:rPr>
+          <w:i/>
+          <w:sz w:val="24"/>
+          <w:szCs w:val="24"/>
+        </w:rPr>
+        <w:t xml:space="preserve">J. Evol. Biol. </w:t>
       </w:r>
       <w:r>
         <w:rPr>
@@ -908,7 +701,6 @@
         </w:rPr>
         <w:t>: 1257-1267.</w:t>
       </w:r>
-      <w:proofErr w:type="gramEnd"/>
     </w:p>
     <w:p>
       <w:pPr>
@@ -1466,84 +1258,19 @@
       </w:r>
       <w:r>
         <w:rPr>
-          <w:rStyle w:val="CommentReference"/>
-          <w:sz w:val="24"/>
-          <w:szCs w:val="24"/>
-        </w:rPr>
-        <w:t/>
-      </w:r>
-      <w:r>
-        <w:rPr>
-          <w:noProof/>
-          <w:sz w:val="24"/>
-          <w:szCs w:val="24"/>
-          <w:lang w:val="en-US"/>
-        </w:rPr>
-        <w:tab/>
-      </w:r>
-      <w:proofErr w:type="spellStart"/>
-      <w:r>
-        <w:rPr>
-          <w:sz w:val="24"/>
-          <w:szCs w:val="24"/>
-        </w:rPr>
-        <w:t>Sasal</w:t>
-      </w:r>
-      <w:proofErr w:type="spellEnd"/>
-      <w:r>
-        <w:rPr>
-          <w:sz w:val="24"/>
-          <w:szCs w:val="24"/>
-        </w:rPr>
-        <w:t xml:space="preserve">, P., </w:t>
-      </w:r>
-      <w:proofErr w:type="spellStart"/>
-      <w:r>
-        <w:rPr>
-          <w:sz w:val="24"/>
-          <w:szCs w:val="24"/>
-        </w:rPr>
-        <w:t>Trouve</w:t>
-      </w:r>
-      <w:proofErr w:type="spellEnd"/>
-      <w:r>
-        <w:rPr>
-          <w:sz w:val="24"/>
-          <w:szCs w:val="24"/>
-        </w:rPr>
-        <w:t xml:space="preserve">, S., Muller-Graf, C. &amp; </w:t>
-      </w:r>
-      <w:proofErr w:type="spellStart"/>
-      <w:r>
-        <w:rPr>
-          <w:sz w:val="24"/>
-          <w:szCs w:val="24"/>
-        </w:rPr>
-        <w:t>Morand</w:t>
-      </w:r>
-      <w:proofErr w:type="spellEnd"/>
-      <w:r>
-        <w:rPr>
-          <w:sz w:val="24"/>
-          <w:szCs w:val="24"/>
-        </w:rPr>
-        <w:t xml:space="preserve">, S. 1999. Specificity and host predictability: a comparative analysis among </w:t>
-      </w:r>
-      <w:proofErr w:type="spellStart"/>
-      <w:r>
-        <w:rPr>
-          <w:sz w:val="24"/>
-          <w:szCs w:val="24"/>
-        </w:rPr>
-        <w:t>monogenean</w:t>
-      </w:r>
-      <w:proofErr w:type="spellEnd"/>
-      <w:r>
-        <w:rPr>
-          <w:sz w:val="24"/>
-          <w:szCs w:val="24"/>
-        </w:rPr>
-        <w:t xml:space="preserve"> parasites of fish. </w:t>
+          <w:noProof/>
+          <w:sz w:val="24"/>
+          <w:szCs w:val="24"/>
+          <w:lang w:val="en-US"/>
+        </w:rPr>
+        <w:tab/>
+      </w:r>
+      <w:r>
+        <w:rPr>
+          <w:sz w:val="24"/>
+          <w:szCs w:val="24"/>
+        </w:rPr>
+        <w:t xml:space="preserve">Sasal, P., Trouve, S., Muller-Graf, C. &amp; Morand, S. 1999. Specificity and host predictability: a comparative analysis among monogenean parasites of fish. </w:t>
       </w:r>
       <w:r>
         <w:rPr>
@@ -1596,61 +1323,201 @@
         </w:rPr>
         <w:tab/>
       </w:r>
-      <w:proofErr w:type="spellStart"/>
-      <w:r>
-        <w:rPr>
-          <w:sz w:val="24"/>
-          <w:szCs w:val="24"/>
-        </w:rPr>
-        <w:t>Desdevises</w:t>
-      </w:r>
-      <w:proofErr w:type="spellEnd"/>
-      <w:r>
-        <w:rPr>
-          <w:sz w:val="24"/>
-          <w:szCs w:val="24"/>
-        </w:rPr>
-        <w:t xml:space="preserve">, Y., </w:t>
-      </w:r>
-      <w:proofErr w:type="spellStart"/>
-      <w:r>
-        <w:rPr>
-          <w:sz w:val="24"/>
-          <w:szCs w:val="24"/>
-        </w:rPr>
-        <w:t>Morand</w:t>
-      </w:r>
-      <w:proofErr w:type="spellEnd"/>
-      <w:r>
-        <w:rPr>
-          <w:sz w:val="24"/>
-          <w:szCs w:val="24"/>
-        </w:rPr>
-        <w:t xml:space="preserve">, S, &amp; Legendre, P. 2002. </w:t>
-      </w:r>
-      <w:proofErr w:type="gramStart"/>
-      <w:r>
-        <w:rPr>
-          <w:sz w:val="24"/>
-          <w:szCs w:val="24"/>
-        </w:rPr>
-        <w:t xml:space="preserve">Evolution and determinants of host specificity in the genus </w:t>
-      </w:r>
-      <w:proofErr w:type="spellStart"/>
-      <w:r>
-        <w:rPr>
-          <w:i/>
-          <w:sz w:val="24"/>
-          <w:szCs w:val="24"/>
-        </w:rPr>
-        <w:t>Lamellodiscus</w:t>
-      </w:r>
-      <w:proofErr w:type="spellEnd"/>
-      <w:r>
-        <w:rPr>
-          <w:i/>
-          <w:sz w:val="24"/>
-          <w:szCs w:val="24"/>
+      <w:r>
+        <w:rPr>
+          <w:sz w:val="24"/>
+          <w:szCs w:val="24"/>
+        </w:rPr>
+        <w:t xml:space="preserve">Desdevises, Y., Morand, S, &amp; Legendre, P. 2002. Evolution and determinants of host specificity in the genus </w:t>
+      </w:r>
+      <w:r>
+        <w:rPr>
+          <w:i/>
+          <w:sz w:val="24"/>
+          <w:szCs w:val="24"/>
+        </w:rPr>
+        <w:t xml:space="preserve">Lamellodiscus </w:t>
+      </w:r>
+      <w:r>
+        <w:rPr>
+          <w:sz w:val="24"/>
+          <w:szCs w:val="24"/>
+        </w:rPr>
+        <w:t xml:space="preserve">(Monogenea). </w:t>
+      </w:r>
+      <w:r>
+        <w:rPr>
+          <w:i/>
+          <w:sz w:val="24"/>
+          <w:szCs w:val="24"/>
+        </w:rPr>
+        <w:t xml:space="preserve">Biol. J. Linn. Soc. </w:t>
+      </w:r>
+      <w:r>
+        <w:rPr>
+          <w:b/>
+          <w:sz w:val="24"/>
+          <w:szCs w:val="24"/>
+        </w:rPr>
+        <w:t>77</w:t>
+      </w:r>
+      <w:r>
+        <w:rPr>
+          <w:sz w:val="24"/>
+          <w:szCs w:val="24"/>
+        </w:rPr>
+        <w:t>: 432-443.</w:t>
+      </w:r>
+    </w:p>
+    <w:p>
+      <w:pPr>
+        <w:pStyle w:val="CommentText"/>
+        <w:ind w:left="640" w:hanging="640"/>
+        <w:rPr>
+          <w:sz w:val="24"/>
+          <w:szCs w:val="24"/>
+        </w:rPr>
+      </w:pPr>
+      <w:r>
+        <w:rPr>
+          <w:noProof/>
+          <w:sz w:val="24"/>
+          <w:szCs w:val="24"/>
+          <w:lang w:val="en-US"/>
+        </w:rPr>
+        <w:t xml:space="preserve">22. </w:t>
+      </w:r>
+      <w:r>
+        <w:rPr>
+          <w:noProof/>
+          <w:sz w:val="24"/>
+          <w:szCs w:val="24"/>
+          <w:lang w:val="en-US"/>
+        </w:rPr>
+        <w:tab/>
+      </w:r>
+      <w:r>
+        <w:rPr>
+          <w:sz w:val="24"/>
+          <w:szCs w:val="24"/>
+        </w:rPr>
+        <w:t xml:space="preserve">Krasnov, B. R., S. Morand, D. Mouillot, G. I. Shenbrot, I. S. Khokhlova, and R. Poulin. 2006. Resource predictability and host specificity in fleas: the effect of host body mass. </w:t>
+      </w:r>
+      <w:r>
+        <w:rPr>
+          <w:i/>
+          <w:sz w:val="24"/>
+          <w:szCs w:val="24"/>
+        </w:rPr>
+        <w:t xml:space="preserve">Parasitology </w:t>
+      </w:r>
+      <w:r>
+        <w:rPr>
+          <w:sz w:val="24"/>
+          <w:szCs w:val="24"/>
+        </w:rPr>
+        <w:t>133: 81-88.</w:t>
+      </w:r>
+    </w:p>
+    <w:p>
+      <w:pPr>
+        <w:pStyle w:val="CommentText"/>
+        <w:ind w:left="640" w:hanging="640"/>
+        <w:rPr>
+          <w:sz w:val="24"/>
+          <w:szCs w:val="24"/>
+        </w:rPr>
+      </w:pPr>
+      <w:r>
+        <w:rPr>
+          <w:noProof/>
+          <w:sz w:val="24"/>
+          <w:szCs w:val="24"/>
+          <w:lang w:val="en-US"/>
+        </w:rPr>
+        <w:t xml:space="preserve">23. </w:t>
+      </w:r>
+      <w:r>
+        <w:rPr>
+          <w:noProof/>
+          <w:sz w:val="24"/>
+          <w:szCs w:val="24"/>
+          <w:lang w:val="en-US"/>
+        </w:rPr>
+        <w:tab/>
+      </w:r>
+      <w:r>
+        <w:rPr>
+          <w:sz w:val="24"/>
+          <w:szCs w:val="24"/>
+        </w:rPr>
+        <w:t xml:space="preserve">Hechinger, R. 2013. A metabolic and body-size scaling framework for parasite within-host abundance, biomass, and energy flux. </w:t>
+      </w:r>
+      <w:r>
+        <w:rPr>
+          <w:i/>
+          <w:sz w:val="24"/>
+          <w:szCs w:val="24"/>
+        </w:rPr>
+        <w:t xml:space="preserve">Am. Nat. </w:t>
+      </w:r>
+      <w:r>
+        <w:rPr>
+          <w:sz w:val="24"/>
+          <w:szCs w:val="24"/>
+        </w:rPr>
+        <w:t>182: 234-248.</w:t>
+      </w:r>
+    </w:p>
+    <w:p>
+      <w:pPr>
+        <w:pStyle w:val="CommentText"/>
+        <w:ind w:left="640" w:hanging="640"/>
+        <w:rPr>
+          <w:sz w:val="24"/>
+          <w:szCs w:val="24"/>
+          <w:lang w:val="en-CA"/>
+        </w:rPr>
+      </w:pPr>
+      <w:r>
+        <w:rPr>
+          <w:noProof/>
+          <w:sz w:val="24"/>
+          <w:szCs w:val="24"/>
+          <w:lang w:val="en-US"/>
+        </w:rPr>
+        <w:t xml:space="preserve">24. </w:t>
+      </w:r>
+      <w:r>
+        <w:rPr>
+          <w:noProof/>
+          <w:sz w:val="24"/>
+          <w:szCs w:val="24"/>
+          <w:lang w:val="en-US"/>
+        </w:rPr>
+        <w:tab/>
+      </w:r>
+      <w:r>
+        <w:rPr>
+          <w:sz w:val="24"/>
+          <w:szCs w:val="24"/>
+          <w:lang w:val="en-CA"/>
+        </w:rPr>
+        <w:t xml:space="preserve">Cattadori, I. M., Wagner, B. R., Wodzinski, L. A., Pathak, A. K., Poole, A. </w:t>
+      </w:r>
+      <w:r>
+        <w:rPr>
+          <w:sz w:val="24"/>
+          <w:szCs w:val="24"/>
+          <w:lang w:val="en-CA"/>
+        </w:rPr>
+        <w:t>&amp;</w:t>
+      </w:r>
+      <w:r>
+        <w:rPr>
+          <w:sz w:val="24"/>
+          <w:szCs w:val="24"/>
+          <w:lang w:val="en-CA"/>
         </w:rPr>
         <w:t xml:space="preserve"> </w:t>
       </w:r>
@@ -1658,509 +1525,67 @@
         <w:rPr>
           <w:sz w:val="24"/>
           <w:szCs w:val="24"/>
+          <w:lang w:val="en-CA"/>
+        </w:rPr>
+        <w:t>Boag, B. 2014.</w:t>
+      </w:r>
+      <w:r>
+        <w:rPr>
+          <w:sz w:val="24"/>
+          <w:szCs w:val="24"/>
+          <w:lang w:val="en-CA"/>
+        </w:rPr>
+        <w:t xml:space="preserve"> Infections do not predict shedding in co-infections with two helminths from a natural system. </w:t>
+      </w:r>
+      <w:r>
+        <w:rPr>
+          <w:i/>
+          <w:sz w:val="24"/>
+          <w:szCs w:val="24"/>
+          <w:lang w:val="en-CA"/>
+        </w:rPr>
+        <w:t>Ecology</w:t>
+      </w:r>
+      <w:r>
+        <w:rPr>
+          <w:sz w:val="24"/>
+          <w:szCs w:val="24"/>
+          <w:lang w:val="en-CA"/>
+        </w:rPr>
+        <w:t xml:space="preserve"> </w:t>
+      </w:r>
+      <w:r>
+        <w:rPr>
+          <w:b/>
+          <w:sz w:val="24"/>
+          <w:szCs w:val="24"/>
+          <w:lang w:val="en-CA"/>
+        </w:rPr>
+        <w:t>95</w:t>
+      </w:r>
+      <w:r>
+        <w:rPr>
+          <w:sz w:val="24"/>
+          <w:szCs w:val="24"/>
+          <w:lang w:val="en-CA"/>
+        </w:rPr>
+        <w:t xml:space="preserve">: 1684–1692. </w:t>
+      </w:r>
+      <w:r>
+        <w:rPr>
+          <w:sz w:val="24"/>
+          <w:szCs w:val="24"/>
+          <w:lang w:val="en-CA"/>
         </w:rPr>
         <w:t>(</w:t>
       </w:r>
-      <w:proofErr w:type="spellStart"/>
-      <w:r>
-        <w:rPr>
-          <w:sz w:val="24"/>
-          <w:szCs w:val="24"/>
-        </w:rPr>
-        <w:t>Monogenea</w:t>
-      </w:r>
-      <w:proofErr w:type="spellEnd"/>
-      <w:r>
-        <w:rPr>
-          <w:sz w:val="24"/>
-          <w:szCs w:val="24"/>
-        </w:rPr>
-        <w:t>).</w:t>
-      </w:r>
-      <w:proofErr w:type="gramEnd"/>
-      <w:r>
-        <w:rPr>
-          <w:sz w:val="24"/>
-          <w:szCs w:val="24"/>
-        </w:rPr>
-        <w:t xml:space="preserve"> </w:t>
-      </w:r>
-      <w:r>
-        <w:rPr>
-          <w:i/>
-          <w:sz w:val="24"/>
-          <w:szCs w:val="24"/>
-        </w:rPr>
-        <w:t xml:space="preserve">Biol. J. Linn. </w:t>
-      </w:r>
-      <w:proofErr w:type="gramStart"/>
-      <w:r>
-        <w:rPr>
-          <w:i/>
-          <w:sz w:val="24"/>
-          <w:szCs w:val="24"/>
-        </w:rPr>
-        <w:t xml:space="preserve">Soc. </w:t>
-      </w:r>
-      <w:r>
-        <w:rPr>
-          <w:b/>
-          <w:sz w:val="24"/>
-          <w:szCs w:val="24"/>
-        </w:rPr>
-        <w:t>77</w:t>
-      </w:r>
-      <w:r>
-        <w:rPr>
-          <w:sz w:val="24"/>
-          <w:szCs w:val="24"/>
-        </w:rPr>
-        <w:t>: 432-443.</w:t>
-      </w:r>
-      <w:proofErr w:type="gramEnd"/>
-    </w:p>
-    <w:p>
-      <w:pPr>
-        <w:pStyle w:val="CommentText"/>
-        <w:ind w:left="640" w:hanging="640"/>
-        <w:rPr>
-          <w:sz w:val="24"/>
-          <w:szCs w:val="24"/>
-        </w:rPr>
-      </w:pPr>
-      <w:r>
-        <w:rPr>
-          <w:noProof/>
-          <w:sz w:val="24"/>
-          <w:szCs w:val="24"/>
-          <w:lang w:val="en-US"/>
-        </w:rPr>
-        <w:t xml:space="preserve">22. </w:t>
-      </w:r>
-      <w:r>
-        <w:rPr>
-          <w:rStyle w:val="CommentReference"/>
-          <w:sz w:val="24"/>
-          <w:szCs w:val="24"/>
-        </w:rPr>
-        <w:t/>
-      </w:r>
-      <w:r>
-        <w:rPr>
-          <w:noProof/>
-          <w:sz w:val="24"/>
-          <w:szCs w:val="24"/>
-          <w:lang w:val="en-US"/>
-        </w:rPr>
-        <w:tab/>
-      </w:r>
-      <w:proofErr w:type="spellStart"/>
-      <w:r>
-        <w:rPr>
-          <w:sz w:val="24"/>
-          <w:szCs w:val="24"/>
-        </w:rPr>
-        <w:t>Krasnov</w:t>
-      </w:r>
-      <w:proofErr w:type="spellEnd"/>
-      <w:r>
-        <w:rPr>
-          <w:sz w:val="24"/>
-          <w:szCs w:val="24"/>
-        </w:rPr>
-        <w:t xml:space="preserve">, B. R., S. </w:t>
-      </w:r>
-      <w:proofErr w:type="spellStart"/>
-      <w:r>
-        <w:rPr>
-          <w:sz w:val="24"/>
-          <w:szCs w:val="24"/>
-        </w:rPr>
-        <w:t>Morand</w:t>
-      </w:r>
-      <w:proofErr w:type="spellEnd"/>
-      <w:r>
-        <w:rPr>
-          <w:sz w:val="24"/>
-          <w:szCs w:val="24"/>
-        </w:rPr>
-        <w:t xml:space="preserve">, D. </w:t>
-      </w:r>
-      <w:proofErr w:type="spellStart"/>
-      <w:r>
-        <w:rPr>
-          <w:sz w:val="24"/>
-          <w:szCs w:val="24"/>
-        </w:rPr>
-        <w:t>Mouillot</w:t>
-      </w:r>
-      <w:proofErr w:type="spellEnd"/>
-      <w:r>
-        <w:rPr>
-          <w:sz w:val="24"/>
-          <w:szCs w:val="24"/>
-        </w:rPr>
-        <w:t xml:space="preserve">, G. I. </w:t>
-      </w:r>
-      <w:proofErr w:type="spellStart"/>
-      <w:r>
-        <w:rPr>
-          <w:sz w:val="24"/>
-          <w:szCs w:val="24"/>
-        </w:rPr>
-        <w:t>Shenbrot</w:t>
-      </w:r>
-      <w:proofErr w:type="spellEnd"/>
-      <w:r>
-        <w:rPr>
-          <w:sz w:val="24"/>
-          <w:szCs w:val="24"/>
-        </w:rPr>
-        <w:t xml:space="preserve">, I. S. </w:t>
-      </w:r>
-      <w:proofErr w:type="spellStart"/>
-      <w:r>
-        <w:rPr>
-          <w:sz w:val="24"/>
-          <w:szCs w:val="24"/>
-        </w:rPr>
-        <w:t>Khokhlova</w:t>
-      </w:r>
-      <w:proofErr w:type="spellEnd"/>
-      <w:r>
-        <w:rPr>
-          <w:sz w:val="24"/>
-          <w:szCs w:val="24"/>
-        </w:rPr>
-        <w:t xml:space="preserve">, and R. </w:t>
-      </w:r>
-      <w:proofErr w:type="spellStart"/>
-      <w:r>
-        <w:rPr>
-          <w:sz w:val="24"/>
-          <w:szCs w:val="24"/>
-        </w:rPr>
-        <w:t>Poulin</w:t>
-      </w:r>
-      <w:proofErr w:type="spellEnd"/>
-      <w:r>
-        <w:rPr>
-          <w:sz w:val="24"/>
-          <w:szCs w:val="24"/>
-        </w:rPr>
-        <w:t xml:space="preserve">. 2006. Resource predictability and host specificity in fleas: the effect of host body mass. </w:t>
-      </w:r>
-      <w:proofErr w:type="gramStart"/>
-      <w:r>
-        <w:rPr>
-          <w:i/>
-          <w:sz w:val="24"/>
-          <w:szCs w:val="24"/>
-        </w:rPr>
-        <w:t xml:space="preserve">Parasitology </w:t>
-      </w:r>
-      <w:r>
-        <w:rPr>
-          <w:sz w:val="24"/>
-          <w:szCs w:val="24"/>
-        </w:rPr>
-        <w:t>133: 81-88.</w:t>
-      </w:r>
-      <w:proofErr w:type="gramEnd"/>
-    </w:p>
-    <w:p>
-      <w:pPr>
-        <w:pStyle w:val="CommentText"/>
-        <w:ind w:left="640" w:hanging="640"/>
-        <w:rPr>
-          <w:sz w:val="24"/>
-          <w:szCs w:val="24"/>
-        </w:rPr>
-      </w:pPr>
-      <w:r>
-        <w:rPr>
-          <w:noProof/>
-          <w:sz w:val="24"/>
-          <w:szCs w:val="24"/>
-          <w:lang w:val="en-US"/>
-        </w:rPr>
-        <w:t xml:space="preserve">23. </w:t>
-      </w:r>
-      <w:r>
-        <w:rPr>
-          <w:rStyle w:val="CommentReference"/>
-          <w:sz w:val="24"/>
-          <w:szCs w:val="24"/>
-        </w:rPr>
-        <w:t/>
-      </w:r>
-      <w:r>
-        <w:rPr>
-          <w:noProof/>
-          <w:sz w:val="24"/>
-          <w:szCs w:val="24"/>
-          <w:lang w:val="en-US"/>
-        </w:rPr>
-        <w:tab/>
-      </w:r>
-      <w:r>
-        <w:rPr>
-          <w:sz w:val="24"/>
-          <w:szCs w:val="24"/>
-        </w:rPr>
-        <w:t xml:space="preserve">Hechinger, R. 2013. </w:t>
-      </w:r>
-      <w:proofErr w:type="gramStart"/>
-      <w:r>
-        <w:rPr>
-          <w:sz w:val="24"/>
-          <w:szCs w:val="24"/>
-        </w:rPr>
-        <w:t>A metabolic and body-size scaling framework for parasite within-host abundance, biomass, and energy flux.</w:t>
-      </w:r>
-      <w:proofErr w:type="gramEnd"/>
-      <w:r>
-        <w:rPr>
-          <w:sz w:val="24"/>
-          <w:szCs w:val="24"/>
-        </w:rPr>
-        <w:t xml:space="preserve"> </w:t>
-      </w:r>
-      <w:r>
-        <w:rPr>
-          <w:i/>
-          <w:sz w:val="24"/>
-          <w:szCs w:val="24"/>
-        </w:rPr>
-        <w:t xml:space="preserve">Am. Nat. </w:t>
-      </w:r>
-      <w:r>
-        <w:rPr>
-          <w:sz w:val="24"/>
-          <w:szCs w:val="24"/>
-        </w:rPr>
-        <w:t>182: 234-248.</w:t>
-      </w:r>
-    </w:p>
-    <w:p>
-      <w:pPr>
-        <w:pStyle w:val="CommentText"/>
-        <w:ind w:left="640" w:hanging="640"/>
+      <w:r>
         <w:rPr>
           <w:sz w:val="24"/>
           <w:szCs w:val="24"/>
           <w:lang w:val="en-CA"/>
         </w:rPr>
-      </w:pPr>
-      <w:r>
-        <w:rPr>
-          <w:noProof/>
-          <w:sz w:val="24"/>
-          <w:szCs w:val="24"/>
-          <w:lang w:val="en-US"/>
-        </w:rPr>
-        <w:t xml:space="preserve">24. </w:t>
-      </w:r>
-      <w:r>
-        <w:rPr>
-          <w:rStyle w:val="CommentReference"/>
-          <w:sz w:val="24"/>
-          <w:szCs w:val="24"/>
-        </w:rPr>
-        <w:t/>
-      </w:r>
-      <w:r>
-        <w:rPr>
-          <w:noProof/>
-          <w:sz w:val="24"/>
-          <w:szCs w:val="24"/>
-          <w:lang w:val="en-US"/>
-        </w:rPr>
-        <w:tab/>
-      </w:r>
-      <w:proofErr w:type="spellStart"/>
-      <w:r>
-        <w:rPr>
-          <w:sz w:val="24"/>
-          <w:szCs w:val="24"/>
-          <w:lang w:val="en-CA"/>
-        </w:rPr>
-        <w:t>Cattadori</w:t>
-      </w:r>
-      <w:proofErr w:type="spellEnd"/>
-      <w:r>
-        <w:rPr>
-          <w:sz w:val="24"/>
-          <w:szCs w:val="24"/>
-          <w:lang w:val="en-CA"/>
-        </w:rPr>
-        <w:t xml:space="preserve">, I. M., Wagner, B. R., </w:t>
-      </w:r>
-      <w:proofErr w:type="spellStart"/>
-      <w:r>
-        <w:rPr>
-          <w:sz w:val="24"/>
-          <w:szCs w:val="24"/>
-          <w:lang w:val="en-CA"/>
-        </w:rPr>
-        <w:t>Wodzinski</w:t>
-      </w:r>
-      <w:proofErr w:type="spellEnd"/>
-      <w:r>
-        <w:rPr>
-          <w:sz w:val="24"/>
-          <w:szCs w:val="24"/>
-          <w:lang w:val="en-CA"/>
-        </w:rPr>
-        <w:t xml:space="preserve">, L. A., </w:t>
-      </w:r>
-      <w:proofErr w:type="spellStart"/>
-      <w:r>
-        <w:rPr>
-          <w:sz w:val="24"/>
-          <w:szCs w:val="24"/>
-          <w:lang w:val="en-CA"/>
-        </w:rPr>
-        <w:t>Pathak</w:t>
-      </w:r>
-      <w:proofErr w:type="spellEnd"/>
-      <w:r>
-        <w:rPr>
-          <w:sz w:val="24"/>
-          <w:szCs w:val="24"/>
-          <w:lang w:val="en-CA"/>
-        </w:rPr>
-        <w:t xml:space="preserve">, A. K., Poole, A. </w:t>
-      </w:r>
-      <w:r>
-        <w:rPr>
-          <w:sz w:val="24"/>
-          <w:szCs w:val="24"/>
-          <w:lang w:val="en-CA"/>
-        </w:rPr>
-        <w:t>&amp;</w:t>
-      </w:r>
-      <w:r>
-        <w:rPr>
-          <w:sz w:val="24"/>
-          <w:szCs w:val="24"/>
-          <w:lang w:val="en-CA"/>
-        </w:rPr>
-        <w:t xml:space="preserve"> </w:t>
-      </w:r>
-      <w:proofErr w:type="spellStart"/>
-      <w:r>
-        <w:rPr>
-          <w:sz w:val="24"/>
-          <w:szCs w:val="24"/>
-          <w:lang w:val="en-CA"/>
-        </w:rPr>
-        <w:t>Boag</w:t>
-      </w:r>
-      <w:proofErr w:type="spellEnd"/>
-      <w:r>
-        <w:rPr>
-          <w:sz w:val="24"/>
-          <w:szCs w:val="24"/>
-          <w:lang w:val="en-CA"/>
-        </w:rPr>
-        <w:t>, B. 2014.</w:t>
-      </w:r>
-      <w:r>
-        <w:rPr>
-          <w:sz w:val="24"/>
-          <w:szCs w:val="24"/>
-          <w:lang w:val="en-CA"/>
-        </w:rPr>
-        <w:t xml:space="preserve"> Infections do not predict shedding in co-infections with two </w:t>
-      </w:r>
-      <w:proofErr w:type="spellStart"/>
-      <w:r>
-        <w:rPr>
-          <w:sz w:val="24"/>
-          <w:szCs w:val="24"/>
-          <w:lang w:val="en-CA"/>
-        </w:rPr>
-        <w:t>helminths</w:t>
-      </w:r>
-      <w:proofErr w:type="spellEnd"/>
-      <w:r>
-        <w:rPr>
-          <w:sz w:val="24"/>
-          <w:szCs w:val="24"/>
-          <w:lang w:val="en-CA"/>
-        </w:rPr>
-        <w:t xml:space="preserve"> from a natural system. </w:t>
-      </w:r>
-      <w:proofErr w:type="gramStart"/>
-      <w:r>
-        <w:rPr>
-          <w:i/>
-          <w:sz w:val="24"/>
-          <w:szCs w:val="24"/>
-          <w:lang w:val="en-CA"/>
-        </w:rPr>
-        <w:t>Ecology</w:t>
-      </w:r>
-      <w:r>
-        <w:rPr>
-          <w:sz w:val="24"/>
-          <w:szCs w:val="24"/>
-          <w:lang w:val="en-CA"/>
-        </w:rPr>
-        <w:t xml:space="preserve"> </w:t>
-      </w:r>
-      <w:r>
-        <w:rPr>
-          <w:b/>
-          <w:sz w:val="24"/>
-          <w:szCs w:val="24"/>
-          <w:lang w:val="en-CA"/>
-        </w:rPr>
-        <w:t>95</w:t>
-      </w:r>
-      <w:r>
-        <w:rPr>
-          <w:sz w:val="24"/>
-          <w:szCs w:val="24"/>
-          <w:lang w:val="en-CA"/>
-        </w:rPr>
-        <w:t>: 1684–1692.</w:t>
-      </w:r>
-      <w:proofErr w:type="gramEnd"/>
-      <w:r>
-        <w:rPr>
-          <w:sz w:val="24"/>
-          <w:szCs w:val="24"/>
-          <w:lang w:val="en-CA"/>
-        </w:rPr>
-        <w:t xml:space="preserve"> </w:t>
-      </w:r>
-      <w:r>
-        <w:rPr>
-          <w:sz w:val="24"/>
-          <w:szCs w:val="24"/>
-          <w:lang w:val="en-CA"/>
-        </w:rPr>
-        <w:t>(</w:t>
-      </w:r>
-      <w:proofErr w:type="gramStart"/>
-      <w:r>
-        <w:rPr>
-          <w:sz w:val="24"/>
-          <w:szCs w:val="24"/>
-          <w:lang w:val="en-CA"/>
-        </w:rPr>
-        <w:t>doi:10.1890</w:t>
-      </w:r>
-      <w:proofErr w:type="gramEnd"/>
-      <w:r>
-        <w:rPr>
-          <w:sz w:val="24"/>
-          <w:szCs w:val="24"/>
-          <w:lang w:val="en-CA"/>
-        </w:rPr>
-        <w:t>/13-1538.1</w:t>
+        <w:t>doi:10.1890/13-1538.1</w:t>
       </w:r>
       <w:r>
         <w:rPr>
@@ -2267,14 +1692,6 @@
       </w:r>
       <w:r>
         <w:rPr>
-          <w:rStyle w:val="CommentReference"/>
-          <w:sz w:val="24"/>
-          <w:szCs w:val="24"/>
-        </w:rPr>
-        <w:t/>
-      </w:r>
-      <w:r>
-        <w:rPr>
           <w:noProof/>
           <w:sz w:val="24"/>
           <w:szCs w:val="24"/>
@@ -2362,41 +1779,8 @@
           <w:sz w:val="24"/>
           <w:szCs w:val="24"/>
         </w:rPr>
-        <w:t xml:space="preserve">Allen, A. P., Brown, J. H., &amp; </w:t>
-      </w:r>
-      <w:proofErr w:type="spellStart"/>
-      <w:r>
-        <w:rPr>
-          <w:sz w:val="24"/>
-          <w:szCs w:val="24"/>
-        </w:rPr>
-        <w:t>Gillooly</w:t>
-      </w:r>
-      <w:proofErr w:type="spellEnd"/>
-      <w:r>
-        <w:rPr>
-          <w:sz w:val="24"/>
-          <w:szCs w:val="24"/>
-        </w:rPr>
-        <w:t xml:space="preserve">, J. F. 2002. </w:t>
-      </w:r>
-      <w:proofErr w:type="gramStart"/>
-      <w:r>
-        <w:rPr>
-          <w:sz w:val="24"/>
-          <w:szCs w:val="24"/>
-        </w:rPr>
-        <w:t>Global biodiversity, biochemical kinetics, and the energetic-equivalence rule.</w:t>
-      </w:r>
-      <w:proofErr w:type="gramEnd"/>
-      <w:r>
-        <w:rPr>
-          <w:sz w:val="24"/>
-          <w:szCs w:val="24"/>
-        </w:rPr>
-        <w:t xml:space="preserve"> </w:t>
-      </w:r>
-      <w:proofErr w:type="gramStart"/>
+        <w:t xml:space="preserve">Allen, A. P., Brown, J. H., &amp; Gillooly, J. F. 2002. Global biodiversity, biochemical kinetics, and the energetic-equivalence rule. </w:t>
+      </w:r>
       <w:r>
         <w:rPr>
           <w:i/>
@@ -2420,31 +1804,12 @@
         </w:rPr>
         <w:t>: 1545-1548.</w:t>
       </w:r>
-      <w:proofErr w:type="gramEnd"/>
-      <w:r>
-        <w:rPr>
-          <w:sz w:val="24"/>
-          <w:szCs w:val="24"/>
-        </w:rPr>
-        <w:t xml:space="preserve"> (</w:t>
-      </w:r>
-      <w:proofErr w:type="spellStart"/>
-      <w:proofErr w:type="gramStart"/>
-      <w:r>
-        <w:rPr>
-          <w:sz w:val="24"/>
-          <w:szCs w:val="24"/>
-        </w:rPr>
-        <w:t>doi</w:t>
-      </w:r>
-      <w:proofErr w:type="spellEnd"/>
-      <w:proofErr w:type="gramEnd"/>
-      <w:r>
-        <w:rPr>
-          <w:sz w:val="24"/>
-          <w:szCs w:val="24"/>
-        </w:rPr>
-        <w:t xml:space="preserve">: </w:t>
+      <w:r>
+        <w:rPr>
+          <w:sz w:val="24"/>
+          <w:szCs w:val="24"/>
+        </w:rPr>
+        <w:t xml:space="preserve"> (doi: </w:t>
       </w:r>
       <w:r>
         <w:rPr>
@@ -2484,196 +1849,92 @@
       </w:r>
       <w:r>
         <w:rPr>
-          <w:rStyle w:val="CommentReference"/>
-          <w:sz w:val="24"/>
-          <w:szCs w:val="24"/>
-        </w:rPr>
-        <w:t/>
-      </w:r>
-      <w:r>
-        <w:rPr>
-          <w:noProof/>
-          <w:sz w:val="24"/>
-          <w:szCs w:val="24"/>
-          <w:lang w:val="en-US"/>
-        </w:rPr>
-        <w:tab/>
-      </w:r>
-      <w:proofErr w:type="spellStart"/>
-      <w:r>
-        <w:rPr>
-          <w:sz w:val="24"/>
-          <w:szCs w:val="24"/>
-        </w:rPr>
-        <w:t>Pietrock</w:t>
-      </w:r>
-      <w:proofErr w:type="spellEnd"/>
-      <w:r>
-        <w:rPr>
-          <w:sz w:val="24"/>
-          <w:szCs w:val="24"/>
-        </w:rPr>
-        <w:t xml:space="preserve">, M. &amp; </w:t>
-      </w:r>
-      <w:proofErr w:type="spellStart"/>
-      <w:r>
-        <w:rPr>
-          <w:sz w:val="24"/>
-          <w:szCs w:val="24"/>
-        </w:rPr>
-        <w:t>Marcogliese</w:t>
-      </w:r>
-      <w:proofErr w:type="spellEnd"/>
-      <w:r>
-        <w:rPr>
-          <w:sz w:val="24"/>
-          <w:szCs w:val="24"/>
-        </w:rPr>
-        <w:t xml:space="preserve">, D. J. 2003. Free-living </w:t>
-      </w:r>
-      <w:proofErr w:type="spellStart"/>
-      <w:r>
-        <w:rPr>
-          <w:sz w:val="24"/>
-          <w:szCs w:val="24"/>
-        </w:rPr>
-        <w:t>endohelminth</w:t>
-      </w:r>
-      <w:proofErr w:type="spellEnd"/>
-      <w:r>
-        <w:rPr>
-          <w:sz w:val="24"/>
-          <w:szCs w:val="24"/>
-        </w:rPr>
-        <w:t xml:space="preserve"> stages: at the mercy of environmental conditions. </w:t>
-      </w:r>
-      <w:r>
-        <w:rPr>
-          <w:i/>
-          <w:sz w:val="24"/>
-          <w:szCs w:val="24"/>
-        </w:rPr>
-        <w:t xml:space="preserve">Trends </w:t>
-      </w:r>
-      <w:proofErr w:type="spellStart"/>
-      <w:r>
-        <w:rPr>
-          <w:i/>
-          <w:sz w:val="24"/>
-          <w:szCs w:val="24"/>
-        </w:rPr>
-        <w:t>Parasitol</w:t>
-      </w:r>
-      <w:proofErr w:type="spellEnd"/>
-      <w:r>
-        <w:rPr>
-          <w:i/>
-          <w:sz w:val="24"/>
-          <w:szCs w:val="24"/>
+          <w:noProof/>
+          <w:sz w:val="24"/>
+          <w:szCs w:val="24"/>
+          <w:lang w:val="en-US"/>
+        </w:rPr>
+        <w:tab/>
+      </w:r>
+      <w:r>
+        <w:rPr>
+          <w:sz w:val="24"/>
+          <w:szCs w:val="24"/>
+        </w:rPr>
+        <w:t xml:space="preserve">Pietrock, M. &amp; Marcogliese, D. J. 2003. Free-living endohelminth stages: at the mercy of environmental conditions. </w:t>
+      </w:r>
+      <w:r>
+        <w:rPr>
+          <w:i/>
+          <w:sz w:val="24"/>
+          <w:szCs w:val="24"/>
+        </w:rPr>
+        <w:t xml:space="preserve">Trends Parasitol. </w:t>
+      </w:r>
+      <w:r>
+        <w:rPr>
+          <w:b/>
+          <w:sz w:val="24"/>
+          <w:szCs w:val="24"/>
+        </w:rPr>
+        <w:t>19</w:t>
+      </w:r>
+      <w:r>
+        <w:rPr>
+          <w:sz w:val="24"/>
+          <w:szCs w:val="24"/>
+        </w:rPr>
+        <w:t>: 293-299.</w:t>
+      </w:r>
+      <w:r>
+        <w:rPr>
+          <w:sz w:val="24"/>
+          <w:szCs w:val="24"/>
+        </w:rPr>
+        <w:t xml:space="preserve"> (doi: 10.1016/S1471-4922(03)00117-X)</w:t>
+      </w:r>
+    </w:p>
+    <w:p>
+      <w:pPr>
+        <w:pStyle w:val="CommentText"/>
+        <w:rPr>
+          <w:sz w:val="24"/>
+          <w:szCs w:val="24"/>
+        </w:rPr>
+      </w:pPr>
+      <w:r>
+        <w:rPr>
+          <w:noProof/>
+          <w:sz w:val="24"/>
+          <w:szCs w:val="24"/>
+          <w:lang w:val="en-US"/>
+        </w:rPr>
+        <w:t>29</w:t>
+      </w:r>
+      <w:r>
+        <w:rPr>
+          <w:noProof/>
+          <w:sz w:val="24"/>
+          <w:szCs w:val="24"/>
+          <w:lang w:val="en-US"/>
         </w:rPr>
         <w:t xml:space="preserve">. </w:t>
       </w:r>
-      <w:proofErr w:type="gramStart"/>
-      <w:r>
-        <w:rPr>
-          <w:b/>
-          <w:sz w:val="24"/>
-          <w:szCs w:val="24"/>
-        </w:rPr>
-        <w:t>19</w:t>
-      </w:r>
-      <w:r>
-        <w:rPr>
-          <w:sz w:val="24"/>
-          <w:szCs w:val="24"/>
-        </w:rPr>
-        <w:t>: 293-299.</w:t>
-      </w:r>
-      <w:proofErr w:type="gramEnd"/>
-      <w:r>
-        <w:rPr>
-          <w:sz w:val="24"/>
-          <w:szCs w:val="24"/>
-        </w:rPr>
-        <w:t xml:space="preserve"> (</w:t>
-      </w:r>
-      <w:proofErr w:type="spellStart"/>
-      <w:proofErr w:type="gramStart"/>
-      <w:r>
-        <w:rPr>
-          <w:sz w:val="24"/>
-          <w:szCs w:val="24"/>
-        </w:rPr>
-        <w:t>doi</w:t>
-      </w:r>
-      <w:proofErr w:type="spellEnd"/>
-      <w:proofErr w:type="gramEnd"/>
-      <w:r>
-        <w:rPr>
-          <w:sz w:val="24"/>
-          <w:szCs w:val="24"/>
-        </w:rPr>
-        <w:t>: 10.1016/S1471-4922(03)00117-X)</w:t>
-      </w:r>
-    </w:p>
-    <w:p>
-      <w:pPr>
-        <w:pStyle w:val="CommentText"/>
-        <w:rPr>
-          <w:sz w:val="24"/>
-          <w:szCs w:val="24"/>
-        </w:rPr>
-      </w:pPr>
-      <w:r>
-        <w:rPr>
-          <w:noProof/>
-          <w:sz w:val="24"/>
-          <w:szCs w:val="24"/>
-          <w:lang w:val="en-US"/>
-        </w:rPr>
-        <w:t>29</w:t>
-      </w:r>
-      <w:r>
-        <w:rPr>
-          <w:noProof/>
-          <w:sz w:val="24"/>
-          <w:szCs w:val="24"/>
-          <w:lang w:val="en-US"/>
-        </w:rPr>
-        <w:t xml:space="preserve">. </w:t>
-      </w:r>
-      <w:r>
-        <w:rPr>
-          <w:rStyle w:val="CommentReference"/>
-          <w:sz w:val="24"/>
-          <w:szCs w:val="24"/>
-        </w:rPr>
-        <w:t/>
-      </w:r>
-      <w:r>
-        <w:rPr>
-          <w:noProof/>
-          <w:sz w:val="24"/>
-          <w:szCs w:val="24"/>
-          <w:lang w:val="en-US"/>
-        </w:rPr>
-        <w:tab/>
-      </w:r>
-      <w:proofErr w:type="spellStart"/>
-      <w:r>
-        <w:rPr>
-          <w:sz w:val="24"/>
-          <w:szCs w:val="24"/>
-        </w:rPr>
-        <w:t>Schmid-Hempel</w:t>
-      </w:r>
-      <w:proofErr w:type="spellEnd"/>
-      <w:r>
-        <w:rPr>
-          <w:sz w:val="24"/>
-          <w:szCs w:val="24"/>
-        </w:rPr>
-        <w:t xml:space="preserve">, P. 2011. </w:t>
+      <w:r>
+        <w:rPr>
+          <w:noProof/>
+          <w:sz w:val="24"/>
+          <w:szCs w:val="24"/>
+          <w:lang w:val="en-US"/>
+        </w:rPr>
+        <w:tab/>
+      </w:r>
+      <w:r>
+        <w:rPr>
+          <w:sz w:val="24"/>
+          <w:szCs w:val="24"/>
+        </w:rPr>
+        <w:t xml:space="preserve">Schmid-Hempel, P. 2011. </w:t>
       </w:r>
       <w:r>
         <w:rPr>
@@ -2683,7 +1944,6 @@
         </w:rPr>
         <w:t xml:space="preserve">Evolutionary Parasitology. </w:t>
       </w:r>
-      <w:proofErr w:type="gramStart"/>
       <w:r>
         <w:rPr>
           <w:sz w:val="24"/>
@@ -2691,7 +1951,6 @@
         </w:rPr>
         <w:t>Oxford University Press.</w:t>
       </w:r>
-      <w:proofErr w:type="gramEnd"/>
     </w:p>
     <w:p>
       <w:pPr>
@@ -3075,17 +2334,7 @@
           <w:szCs w:val="24"/>
           <w:lang w:val="en-US"/>
         </w:rPr>
-        <w:t>, 901–90</w:t>
-      </w:r>
-      <w:bookmarkStart w:id="0" w:name="_GoBack"/>
-      <w:bookmarkEnd w:id="0"/>
-      <w:r>
-        <w:rPr>
-          <w:noProof/>
-          <w:szCs w:val="24"/>
-          <w:lang w:val="en-US"/>
-        </w:rPr>
-        <w:t xml:space="preserve">9. </w:t>
+        <w:t xml:space="preserve">, 901–909. </w:t>
       </w:r>
       <w:r>
         <w:rPr>
@@ -3245,15 +2494,7 @@
           <w:szCs w:val="24"/>
           <w:lang w:val="en-US"/>
         </w:rPr>
-        <w:t>37</w:t>
-      </w:r>
-      <w:r>
-        <w:rPr>
-          <w:noProof/>
-          <w:szCs w:val="24"/>
-          <w:lang w:val="en-US"/>
-        </w:rPr>
-        <w:t xml:space="preserve">. </w:t>
+        <w:t xml:space="preserve">37. </w:t>
       </w:r>
       <w:r>
         <w:rPr>
@@ -3392,16 +2633,24 @@
           <w:szCs w:val="24"/>
           <w:lang w:val="en-US"/>
         </w:rPr>
-        <w:t>24.</w:t>
-      </w:r>
-      <w:r>
-        <w:rPr>
-          <w:noProof/>
-          <w:szCs w:val="24"/>
-          <w:lang w:val="en-US"/>
-        </w:rPr>
-        <w:tab/>
-        <w:t xml:space="preserve">Molnár, P. K., Kutz, S. J., Hoar, B. M. &amp; Dobson, A. P. 2013 Metabolic approaches to understanding climate change impacts on seasonal host-macroparasite dynamics. </w:t>
+        <w:t>39</w:t>
+      </w:r>
+      <w:r>
+        <w:rPr>
+          <w:noProof/>
+          <w:szCs w:val="24"/>
+          <w:lang w:val="en-US"/>
+        </w:rPr>
+        <w:t>.</w:t>
+      </w:r>
+      <w:r>
+        <w:rPr>
+          <w:noProof/>
+          <w:szCs w:val="24"/>
+          <w:lang w:val="en-US"/>
+        </w:rPr>
+        <w:tab/>
+        <w:t xml:space="preserve">Hurford, A., Cownden, D. &amp; Day, T. 2010 Next-generation tools for evolutionary invasion analyses. </w:t>
       </w:r>
       <w:r>
         <w:rPr>
@@ -3411,7 +2660,7 @@
           <w:szCs w:val="24"/>
           <w:lang w:val="en-US"/>
         </w:rPr>
-        <w:t>Ecol. Lett.</w:t>
+        <w:t>J. R. Soc. Interface</w:t>
       </w:r>
       <w:r>
         <w:rPr>
@@ -3429,15 +2678,15 @@
           <w:szCs w:val="24"/>
           <w:lang w:val="en-US"/>
         </w:rPr>
-        <w:t>16</w:t>
-      </w:r>
-      <w:r>
-        <w:rPr>
-          <w:noProof/>
-          <w:szCs w:val="24"/>
-          <w:lang w:val="en-US"/>
-        </w:rPr>
-        <w:t>, 9–21. (doi:10.1111/ele.12022)</w:t>
+        <w:t>7</w:t>
+      </w:r>
+      <w:r>
+        <w:rPr>
+          <w:noProof/>
+          <w:szCs w:val="24"/>
+          <w:lang w:val="en-US"/>
+        </w:rPr>
+        <w:t>, 561–571. (doi:10.1098/rsif.2009.0448)</w:t>
       </w:r>
     </w:p>
     <w:p>
@@ -3459,15 +2708,24 @@
           <w:szCs w:val="24"/>
           <w:lang w:val="en-US"/>
         </w:rPr>
-        <w:t>26.</w:t>
-      </w:r>
-      <w:r>
-        <w:rPr>
-          <w:noProof/>
-          <w:szCs w:val="24"/>
-          <w:lang w:val="en-US"/>
-        </w:rPr>
-        <w:tab/>
+        <w:t>40</w:t>
+      </w:r>
+      <w:r>
+        <w:rPr>
+          <w:noProof/>
+          <w:szCs w:val="24"/>
+          <w:lang w:val="en-US"/>
+        </w:rPr>
+        <w:t>.</w:t>
+      </w:r>
+      <w:r>
+        <w:rPr>
+          <w:noProof/>
+          <w:szCs w:val="24"/>
+          <w:lang w:val="en-US"/>
+        </w:rPr>
+        <w:tab/>
+        <w:t xml:space="preserve">Froese, R., Pauly, D. &amp; Editors 2015 FishBase. </w:t>
       </w:r>
     </w:p>
     <w:p>
@@ -3489,16 +2747,24 @@
           <w:szCs w:val="24"/>
           <w:lang w:val="en-US"/>
         </w:rPr>
-        <w:t>27.</w:t>
-      </w:r>
-      <w:r>
-        <w:rPr>
-          <w:noProof/>
-          <w:szCs w:val="24"/>
-          <w:lang w:val="en-US"/>
-        </w:rPr>
-        <w:tab/>
-        <w:t xml:space="preserve">Hurford, A., Cownden, D. &amp; Day, T. 2010 Next-generation tools for evolutionary invasion analyses. </w:t>
+        <w:t>41</w:t>
+      </w:r>
+      <w:r>
+        <w:rPr>
+          <w:noProof/>
+          <w:szCs w:val="24"/>
+          <w:lang w:val="en-US"/>
+        </w:rPr>
+        <w:t>.</w:t>
+      </w:r>
+      <w:r>
+        <w:rPr>
+          <w:noProof/>
+          <w:szCs w:val="24"/>
+          <w:lang w:val="en-US"/>
+        </w:rPr>
+        <w:tab/>
+        <w:t xml:space="preserve">McGinnis, S. &amp; Madden, T. L. 2004 BLAST: at the core of a powerful and diverse set of sequence analysis tools. </w:t>
       </w:r>
       <w:r>
         <w:rPr>
@@ -3508,7 +2774,7 @@
           <w:szCs w:val="24"/>
           <w:lang w:val="en-US"/>
         </w:rPr>
-        <w:t>J. R. Soc. Interface</w:t>
+        <w:t>Nucleic Acids Res.</w:t>
       </w:r>
       <w:r>
         <w:rPr>
@@ -3526,15 +2792,15 @@
           <w:szCs w:val="24"/>
           <w:lang w:val="en-US"/>
         </w:rPr>
-        <w:t>7</w:t>
-      </w:r>
-      <w:r>
-        <w:rPr>
-          <w:noProof/>
-          <w:szCs w:val="24"/>
-          <w:lang w:val="en-US"/>
-        </w:rPr>
-        <w:t>, 561–571. (doi:10.1098/rsif.2009.0448)</w:t>
+        <w:t>32</w:t>
+      </w:r>
+      <w:r>
+        <w:rPr>
+          <w:noProof/>
+          <w:szCs w:val="24"/>
+          <w:lang w:val="en-US"/>
+        </w:rPr>
+        <w:t>, W20–W25. (doi:10.1093/nar/gkh435)</w:t>
       </w:r>
     </w:p>
     <w:p>
@@ -3556,15 +2822,60 @@
           <w:szCs w:val="24"/>
           <w:lang w:val="en-US"/>
         </w:rPr>
-        <w:t>28.</w:t>
-      </w:r>
-      <w:r>
-        <w:rPr>
-          <w:noProof/>
-          <w:szCs w:val="24"/>
-          <w:lang w:val="en-US"/>
-        </w:rPr>
-        <w:tab/>
+        <w:t>42</w:t>
+      </w:r>
+      <w:r>
+        <w:rPr>
+          <w:noProof/>
+          <w:szCs w:val="24"/>
+          <w:lang w:val="en-US"/>
+        </w:rPr>
+        <w:t>.</w:t>
+      </w:r>
+      <w:r>
+        <w:rPr>
+          <w:noProof/>
+          <w:szCs w:val="24"/>
+          <w:lang w:val="en-US"/>
+        </w:rPr>
+        <w:tab/>
+        <w:t xml:space="preserve">Rice, P., Longden, I. &amp; Bleasby, A. 2000 EMBOSS: The European Molecular Biology Open Software Suite. </w:t>
+      </w:r>
+      <w:r>
+        <w:rPr>
+          <w:i/>
+          <w:iCs/>
+          <w:noProof/>
+          <w:szCs w:val="24"/>
+          <w:lang w:val="en-US"/>
+        </w:rPr>
+        <w:t>Trends Genet.</w:t>
+      </w:r>
+      <w:r>
+        <w:rPr>
+          <w:noProof/>
+          <w:szCs w:val="24"/>
+          <w:lang w:val="en-US"/>
+        </w:rPr>
+        <w:t xml:space="preserve"> </w:t>
+      </w:r>
+      <w:r>
+        <w:rPr>
+          <w:b/>
+          <w:bCs/>
+          <w:noProof/>
+          <w:szCs w:val="24"/>
+          <w:lang w:val="en-US"/>
+        </w:rPr>
+        <w:t>16</w:t>
+      </w:r>
+      <w:r>
+        <w:rPr>
+          <w:noProof/>
+          <w:szCs w:val="24"/>
+          <w:lang w:val="en-US"/>
+        </w:rPr>
+        <w:t>, 276–277. (doi:10.1016/S0168-9525(00)02024-2)</w:t>
       </w:r>
     </w:p>
     <w:p>
@@ -3586,16 +2897,60 @@
           <w:szCs w:val="24"/>
           <w:lang w:val="en-US"/>
         </w:rPr>
-        <w:t>29.</w:t>
-      </w:r>
-      <w:r>
-        <w:rPr>
-          <w:noProof/>
-          <w:szCs w:val="24"/>
-          <w:lang w:val="en-US"/>
-        </w:rPr>
-        <w:tab/>
-        <w:t xml:space="preserve">Froese, R., Pauly, D. &amp; Editors 2015 FishBase. </w:t>
+        <w:t>43</w:t>
+      </w:r>
+      <w:r>
+        <w:rPr>
+          <w:noProof/>
+          <w:szCs w:val="24"/>
+          <w:lang w:val="en-US"/>
+        </w:rPr>
+        <w:t>.</w:t>
+      </w:r>
+      <w:r>
+        <w:rPr>
+          <w:noProof/>
+          <w:szCs w:val="24"/>
+          <w:lang w:val="en-US"/>
+        </w:rPr>
+        <w:tab/>
+        <w:t xml:space="preserve">Capella-Gutiérrez, S., Silla-Martínez, J. M. &amp; Gabaldón, T. 2009 trimAl: a tool for automated alignment trimming in large-scale phylogenetic analyses. </w:t>
+      </w:r>
+      <w:r>
+        <w:rPr>
+          <w:i/>
+          <w:iCs/>
+          <w:noProof/>
+          <w:szCs w:val="24"/>
+          <w:lang w:val="en-US"/>
+        </w:rPr>
+        <w:t>Bioinformatics</w:t>
+      </w:r>
+      <w:r>
+        <w:rPr>
+          <w:noProof/>
+          <w:szCs w:val="24"/>
+          <w:lang w:val="en-US"/>
+        </w:rPr>
+        <w:t xml:space="preserve"> </w:t>
+      </w:r>
+      <w:r>
+        <w:rPr>
+          <w:b/>
+          <w:bCs/>
+          <w:noProof/>
+          <w:szCs w:val="24"/>
+          <w:lang w:val="en-US"/>
+        </w:rPr>
+        <w:t>25</w:t>
+      </w:r>
+      <w:r>
+        <w:rPr>
+          <w:noProof/>
+          <w:szCs w:val="24"/>
+          <w:lang w:val="en-US"/>
+        </w:rPr>
+        <w:t>, 1972–1973. (doi:10.1093/bioinformatics/btp348)</w:t>
       </w:r>
     </w:p>
     <w:p>
@@ -3617,16 +2972,24 @@
           <w:szCs w:val="24"/>
           <w:lang w:val="en-US"/>
         </w:rPr>
-        <w:t>30.</w:t>
-      </w:r>
-      <w:r>
-        <w:rPr>
-          <w:noProof/>
-          <w:szCs w:val="24"/>
-          <w:lang w:val="en-US"/>
-        </w:rPr>
-        <w:tab/>
-        <w:t xml:space="preserve">McGinnis, S. &amp; Madden, T. L. 2004 BLAST: at the core of a powerful and diverse set of sequence analysis tools. </w:t>
+        <w:t>44</w:t>
+      </w:r>
+      <w:r>
+        <w:rPr>
+          <w:noProof/>
+          <w:szCs w:val="24"/>
+          <w:lang w:val="en-US"/>
+        </w:rPr>
+        <w:t>.</w:t>
+      </w:r>
+      <w:r>
+        <w:rPr>
+          <w:noProof/>
+          <w:szCs w:val="24"/>
+          <w:lang w:val="en-US"/>
+        </w:rPr>
+        <w:tab/>
+        <w:t xml:space="preserve">Kimura, M. 1980 A simple method for estimating evolutionary rates of base substitutions through comparative studies of nucleotide sequences. </w:t>
       </w:r>
       <w:r>
         <w:rPr>
@@ -3636,7 +2999,7 @@
           <w:szCs w:val="24"/>
           <w:lang w:val="en-US"/>
         </w:rPr>
-        <w:t>Nucleic Acids Res.</w:t>
+        <w:t>J. Mol. Evol.</w:t>
       </w:r>
       <w:r>
         <w:rPr>
@@ -3654,15 +3017,15 @@
           <w:szCs w:val="24"/>
           <w:lang w:val="en-US"/>
         </w:rPr>
-        <w:t>32</w:t>
-      </w:r>
-      <w:r>
-        <w:rPr>
-          <w:noProof/>
-          <w:szCs w:val="24"/>
-          <w:lang w:val="en-US"/>
-        </w:rPr>
-        <w:t>, W20–W25. (doi:10.1093/nar/gkh435)</w:t>
+        <w:t>16</w:t>
+      </w:r>
+      <w:r>
+        <w:rPr>
+          <w:noProof/>
+          <w:szCs w:val="24"/>
+          <w:lang w:val="en-US"/>
+        </w:rPr>
+        <w:t xml:space="preserve">, 111–120. </w:t>
       </w:r>
     </w:p>
     <w:p>
@@ -3684,16 +3047,24 @@
           <w:szCs w:val="24"/>
           <w:lang w:val="en-US"/>
         </w:rPr>
-        <w:t>31.</w:t>
-      </w:r>
-      <w:r>
-        <w:rPr>
-          <w:noProof/>
-          <w:szCs w:val="24"/>
-          <w:lang w:val="en-US"/>
-        </w:rPr>
-        <w:tab/>
-        <w:t xml:space="preserve">Rice, P., Longden, I. &amp; Bleasby, A. 2000 EMBOSS: The European Molecular Biology Open Software Suite. </w:t>
+        <w:t>45</w:t>
+      </w:r>
+      <w:r>
+        <w:rPr>
+          <w:noProof/>
+          <w:szCs w:val="24"/>
+          <w:lang w:val="en-US"/>
+        </w:rPr>
+        <w:t>.</w:t>
+      </w:r>
+      <w:r>
+        <w:rPr>
+          <w:noProof/>
+          <w:szCs w:val="24"/>
+          <w:lang w:val="en-US"/>
+        </w:rPr>
+        <w:tab/>
+        <w:t xml:space="preserve">Paradis, E., Claude, J. &amp; Strimmer, K. 2004 APE: Analyses of phylogenetics and evolution in R language. </w:t>
       </w:r>
       <w:r>
         <w:rPr>
@@ -3703,7 +3074,7 @@
           <w:szCs w:val="24"/>
           <w:lang w:val="en-US"/>
         </w:rPr>
-        <w:t>Trends Genet.</w:t>
+        <w:t>Bioinformatics</w:t>
       </w:r>
       <w:r>
         <w:rPr>
@@ -3721,15 +3092,15 @@
           <w:szCs w:val="24"/>
           <w:lang w:val="en-US"/>
         </w:rPr>
-        <w:t>16</w:t>
-      </w:r>
-      <w:r>
-        <w:rPr>
-          <w:noProof/>
-          <w:szCs w:val="24"/>
-          <w:lang w:val="en-US"/>
-        </w:rPr>
-        <w:t>, 276–277. (doi:10.1016/S0168-9525(00)02024-2)</w:t>
+        <w:t>20</w:t>
+      </w:r>
+      <w:r>
+        <w:rPr>
+          <w:noProof/>
+          <w:szCs w:val="24"/>
+          <w:lang w:val="en-US"/>
+        </w:rPr>
+        <w:t>, 289–290. (doi:10.1093/bioinformatics/btg412)</w:t>
       </w:r>
     </w:p>
     <w:p>
@@ -3751,16 +3122,24 @@
           <w:szCs w:val="24"/>
           <w:lang w:val="en-US"/>
         </w:rPr>
-        <w:t>32.</w:t>
-      </w:r>
-      <w:r>
-        <w:rPr>
-          <w:noProof/>
-          <w:szCs w:val="24"/>
-          <w:lang w:val="en-US"/>
-        </w:rPr>
-        <w:tab/>
-        <w:t xml:space="preserve">Capella-Gutiérrez, S., Silla-Martínez, J. M. &amp; Gabaldón, T. 2009 trimAl: a tool for automated alignment trimming in large-scale phylogenetic analyses. </w:t>
+        <w:t>46</w:t>
+      </w:r>
+      <w:r>
+        <w:rPr>
+          <w:noProof/>
+          <w:szCs w:val="24"/>
+          <w:lang w:val="en-US"/>
+        </w:rPr>
+        <w:t>.</w:t>
+      </w:r>
+      <w:r>
+        <w:rPr>
+          <w:noProof/>
+          <w:szCs w:val="24"/>
+          <w:lang w:val="en-US"/>
+        </w:rPr>
+        <w:tab/>
+        <w:t xml:space="preserve">Poulin, R. &amp; Mouillot, D. 2003 Parasite specialization from a phylogenetic perspective: a new index of host specificity. </w:t>
       </w:r>
       <w:r>
         <w:rPr>
@@ -3770,7 +3149,7 @@
           <w:szCs w:val="24"/>
           <w:lang w:val="en-US"/>
         </w:rPr>
-        <w:t>Bioinformatics</w:t>
+        <w:t>Parasitology</w:t>
       </w:r>
       <w:r>
         <w:rPr>
@@ -3788,15 +3167,15 @@
           <w:szCs w:val="24"/>
           <w:lang w:val="en-US"/>
         </w:rPr>
-        <w:t>25</w:t>
-      </w:r>
-      <w:r>
-        <w:rPr>
-          <w:noProof/>
-          <w:szCs w:val="24"/>
-          <w:lang w:val="en-US"/>
-        </w:rPr>
-        <w:t>, 1972–1973. (doi:10.1093/bioinformatics/btp348)</w:t>
+        <w:t>126</w:t>
+      </w:r>
+      <w:r>
+        <w:rPr>
+          <w:noProof/>
+          <w:szCs w:val="24"/>
+          <w:lang w:val="en-US"/>
+        </w:rPr>
+        <w:t>, 473–480. (doi:10.1017/S0031182003002993)</w:t>
       </w:r>
     </w:p>
     <w:p>
@@ -3818,16 +3197,24 @@
           <w:szCs w:val="24"/>
           <w:lang w:val="en-US"/>
         </w:rPr>
-        <w:t>33.</w:t>
-      </w:r>
-      <w:r>
-        <w:rPr>
-          <w:noProof/>
-          <w:szCs w:val="24"/>
-          <w:lang w:val="en-US"/>
-        </w:rPr>
-        <w:tab/>
-        <w:t xml:space="preserve">Kimura, M. 1980 A simple method for estimating evolutionary rates of base substitutions through comparative studies of nucleotide sequences. </w:t>
+        <w:t>47</w:t>
+      </w:r>
+      <w:r>
+        <w:rPr>
+          <w:noProof/>
+          <w:szCs w:val="24"/>
+          <w:lang w:val="en-US"/>
+        </w:rPr>
+        <w:t>.</w:t>
+      </w:r>
+      <w:r>
+        <w:rPr>
+          <w:noProof/>
+          <w:szCs w:val="24"/>
+          <w:lang w:val="en-US"/>
+        </w:rPr>
+        <w:tab/>
+        <w:t xml:space="preserve">Faith, D. P. 1992 Conservation evaluation and phylogenetic diversity. </w:t>
       </w:r>
       <w:r>
         <w:rPr>
@@ -3837,7 +3224,7 @@
           <w:szCs w:val="24"/>
           <w:lang w:val="en-US"/>
         </w:rPr>
-        <w:t>J. Mol. Evol.</w:t>
+        <w:t>Biol. Conserv.</w:t>
       </w:r>
       <w:r>
         <w:rPr>
@@ -3855,15 +3242,15 @@
           <w:szCs w:val="24"/>
           <w:lang w:val="en-US"/>
         </w:rPr>
-        <w:t>16</w:t>
-      </w:r>
-      <w:r>
-        <w:rPr>
-          <w:noProof/>
-          <w:szCs w:val="24"/>
-          <w:lang w:val="en-US"/>
-        </w:rPr>
-        <w:t xml:space="preserve">, 111–120. </w:t>
+        <w:t>61</w:t>
+      </w:r>
+      <w:r>
+        <w:rPr>
+          <w:noProof/>
+          <w:szCs w:val="24"/>
+          <w:lang w:val="en-US"/>
+        </w:rPr>
+        <w:t>, 1–10. (doi:10.1016/0006-3207(92)91201-3)</w:t>
       </w:r>
     </w:p>
     <w:p>
@@ -3885,16 +3272,24 @@
           <w:szCs w:val="24"/>
           <w:lang w:val="en-US"/>
         </w:rPr>
-        <w:t>34.</w:t>
-      </w:r>
-      <w:r>
-        <w:rPr>
-          <w:noProof/>
-          <w:szCs w:val="24"/>
-          <w:lang w:val="en-US"/>
-        </w:rPr>
-        <w:tab/>
-        <w:t xml:space="preserve">Paradis, E., Claude, J. &amp; Strimmer, K. 2004 APE: Analyses of phylogenetics and evolution in R language. </w:t>
+        <w:t>48</w:t>
+      </w:r>
+      <w:r>
+        <w:rPr>
+          <w:noProof/>
+          <w:szCs w:val="24"/>
+          <w:lang w:val="en-US"/>
+        </w:rPr>
+        <w:t>.</w:t>
+      </w:r>
+      <w:r>
+        <w:rPr>
+          <w:noProof/>
+          <w:szCs w:val="24"/>
+          <w:lang w:val="en-US"/>
+        </w:rPr>
+        <w:tab/>
+        <w:t xml:space="preserve">Schliep, K. P. 2011 phangorn: phylogenetic analysis in R. </w:t>
       </w:r>
       <w:r>
         <w:rPr>
@@ -3922,15 +3317,15 @@
           <w:szCs w:val="24"/>
           <w:lang w:val="en-US"/>
         </w:rPr>
-        <w:t>20</w:t>
-      </w:r>
-      <w:r>
-        <w:rPr>
-          <w:noProof/>
-          <w:szCs w:val="24"/>
-          <w:lang w:val="en-US"/>
-        </w:rPr>
-        <w:t>, 289–290. (doi:10.1093/bioinformatics/btg412)</w:t>
+        <w:t>27</w:t>
+      </w:r>
+      <w:r>
+        <w:rPr>
+          <w:noProof/>
+          <w:szCs w:val="24"/>
+          <w:lang w:val="en-US"/>
+        </w:rPr>
+        <w:t>, 592–593. (doi:10.1093/bioinformatics/btq706)</w:t>
       </w:r>
     </w:p>
     <w:p>
@@ -3952,16 +3347,24 @@
           <w:szCs w:val="24"/>
           <w:lang w:val="en-US"/>
         </w:rPr>
-        <w:t>35.</w:t>
-      </w:r>
-      <w:r>
-        <w:rPr>
-          <w:noProof/>
-          <w:szCs w:val="24"/>
-          <w:lang w:val="en-US"/>
-        </w:rPr>
-        <w:tab/>
-        <w:t xml:space="preserve">Poulin, R. &amp; Mouillot, D. 2003 Parasite specialization from a phylogenetic perspective: a new index of host specificity. </w:t>
+        <w:t>49</w:t>
+      </w:r>
+      <w:r>
+        <w:rPr>
+          <w:noProof/>
+          <w:szCs w:val="24"/>
+          <w:lang w:val="en-US"/>
+        </w:rPr>
+        <w:t>.</w:t>
+      </w:r>
+      <w:r>
+        <w:rPr>
+          <w:noProof/>
+          <w:szCs w:val="24"/>
+          <w:lang w:val="en-US"/>
+        </w:rPr>
+        <w:tab/>
+        <w:t xml:space="preserve">Kembel, S. W., Cowan, P. D., Helmus, M. R., Cornwell, W. K., Morlon, H., Ackerly, D. D., Blomberg, S. P. &amp; Webb, C. O. 2010 Picante: R tools for integrating phylogenies and ecology. </w:t>
       </w:r>
       <w:r>
         <w:rPr>
@@ -3971,7 +3374,7 @@
           <w:szCs w:val="24"/>
           <w:lang w:val="en-US"/>
         </w:rPr>
-        <w:t>Parasitology</w:t>
+        <w:t>Bioinformatics</w:t>
       </w:r>
       <w:r>
         <w:rPr>
@@ -3989,15 +3392,15 @@
           <w:szCs w:val="24"/>
           <w:lang w:val="en-US"/>
         </w:rPr>
-        <w:t>126</w:t>
-      </w:r>
-      <w:r>
-        <w:rPr>
-          <w:noProof/>
-          <w:szCs w:val="24"/>
-          <w:lang w:val="en-US"/>
-        </w:rPr>
-        <w:t>, 473–480. (doi:10.1017/S0031182003002993)</w:t>
+        <w:t>26</w:t>
+      </w:r>
+      <w:r>
+        <w:rPr>
+          <w:noProof/>
+          <w:szCs w:val="24"/>
+          <w:lang w:val="en-US"/>
+        </w:rPr>
+        <w:t>, 1463–1464. (doi:10.1093/bioinformatics/btq166)</w:t>
       </w:r>
     </w:p>
     <w:p>
@@ -4010,61 +3413,60 @@
         <w:rPr>
           <w:noProof/>
           <w:szCs w:val="24"/>
-          <w:lang w:val="en-US"/>
-        </w:rPr>
-      </w:pPr>
-      <w:r>
-        <w:rPr>
-          <w:noProof/>
-          <w:szCs w:val="24"/>
-          <w:lang w:val="en-US"/>
-        </w:rPr>
-        <w:t>36.</w:t>
-      </w:r>
-      <w:r>
-        <w:rPr>
-          <w:noProof/>
-          <w:szCs w:val="24"/>
-          <w:lang w:val="en-US"/>
-        </w:rPr>
-        <w:tab/>
-        <w:t xml:space="preserve">Faith, D. P. 1992 Conservation evaluation and phylogenetic diversity. </w:t>
-      </w:r>
-      <w:r>
-        <w:rPr>
-          <w:i/>
-          <w:iCs/>
-          <w:noProof/>
-          <w:szCs w:val="24"/>
-          <w:lang w:val="en-US"/>
-        </w:rPr>
-        <w:t>Biol. Conserv.</w:t>
-      </w:r>
-      <w:r>
-        <w:rPr>
-          <w:noProof/>
-          <w:szCs w:val="24"/>
-          <w:lang w:val="en-US"/>
-        </w:rPr>
-        <w:t xml:space="preserve"> </w:t>
-      </w:r>
-      <w:r>
-        <w:rPr>
-          <w:b/>
-          <w:bCs/>
-          <w:noProof/>
-          <w:szCs w:val="24"/>
-          <w:lang w:val="en-US"/>
-        </w:rPr>
-        <w:t>61</w:t>
-      </w:r>
-      <w:r>
-        <w:rPr>
-          <w:noProof/>
-          <w:szCs w:val="24"/>
-          <w:lang w:val="en-US"/>
-        </w:rPr>
-        <w:t>, 1–10. (doi:10.1016/0006-3207(92)91201-3)</w:t>
+        </w:rPr>
+      </w:pPr>
+      <w:r>
+        <w:rPr>
+          <w:noProof/>
+          <w:szCs w:val="24"/>
+          <w:lang w:val="en-US"/>
+        </w:rPr>
+        <w:t xml:space="preserve">50. </w:t>
+      </w:r>
+      <w:r>
+        <w:rPr>
+          <w:noProof/>
+          <w:szCs w:val="24"/>
+          <w:lang w:val="en-US"/>
+        </w:rPr>
+        <w:tab/>
+      </w:r>
+      <w:r>
+        <w:rPr>
+          <w:noProof/>
+          <w:szCs w:val="24"/>
+        </w:rPr>
+        <w:t xml:space="preserve">Poulin, R. 1992. Determinants of host-specificity in paraistes of freshwater fishes. </w:t>
+      </w:r>
+      <w:r>
+        <w:rPr>
+          <w:i/>
+          <w:noProof/>
+          <w:szCs w:val="24"/>
+        </w:rPr>
+        <w:t xml:space="preserve">Int. J. Parasit. </w:t>
+      </w:r>
+      <w:r>
+        <w:rPr>
+          <w:b/>
+          <w:noProof/>
+          <w:szCs w:val="24"/>
+        </w:rPr>
+        <w:t>22</w:t>
+      </w:r>
+      <w:r>
+        <w:rPr>
+          <w:noProof/>
+          <w:szCs w:val="24"/>
+        </w:rPr>
+        <w:t>: 753-758</w:t>
+      </w:r>
+      <w:r>
+        <w:rPr>
+          <w:noProof/>
+          <w:szCs w:val="24"/>
+        </w:rPr>
+        <w:t>.</w:t>
       </w:r>
     </w:p>
     <w:p>
@@ -4077,61 +3479,52 @@
         <w:rPr>
           <w:noProof/>
           <w:szCs w:val="24"/>
-          <w:lang w:val="en-US"/>
-        </w:rPr>
-      </w:pPr>
-      <w:r>
-        <w:rPr>
-          <w:noProof/>
-          <w:szCs w:val="24"/>
-          <w:lang w:val="en-US"/>
-        </w:rPr>
-        <w:t>37.</w:t>
-      </w:r>
-      <w:r>
-        <w:rPr>
-          <w:noProof/>
-          <w:szCs w:val="24"/>
-          <w:lang w:val="en-US"/>
-        </w:rPr>
-        <w:tab/>
-        <w:t xml:space="preserve">Schliep, K. P. 2011 phangorn: phylogenetic analysis in R. </w:t>
-      </w:r>
-      <w:r>
-        <w:rPr>
-          <w:i/>
-          <w:iCs/>
-          <w:noProof/>
-          <w:szCs w:val="24"/>
-          <w:lang w:val="en-US"/>
-        </w:rPr>
-        <w:t>Bioinformatics</w:t>
-      </w:r>
-      <w:r>
-        <w:rPr>
-          <w:noProof/>
-          <w:szCs w:val="24"/>
-          <w:lang w:val="en-US"/>
-        </w:rPr>
-        <w:t xml:space="preserve"> </w:t>
-      </w:r>
-      <w:r>
-        <w:rPr>
-          <w:b/>
-          <w:bCs/>
-          <w:noProof/>
-          <w:szCs w:val="24"/>
-          <w:lang w:val="en-US"/>
-        </w:rPr>
-        <w:t>27</w:t>
-      </w:r>
-      <w:r>
-        <w:rPr>
-          <w:noProof/>
-          <w:szCs w:val="24"/>
-          <w:lang w:val="en-US"/>
-        </w:rPr>
-        <w:t>, 592–593. (doi:10.1093/bioinformatics/btq706)</w:t>
+        </w:rPr>
+      </w:pPr>
+      <w:r>
+        <w:rPr>
+          <w:noProof/>
+          <w:szCs w:val="24"/>
+          <w:lang w:val="en-US"/>
+        </w:rPr>
+        <w:t xml:space="preserve">51. </w:t>
+      </w:r>
+      <w:r>
+        <w:rPr>
+          <w:noProof/>
+          <w:szCs w:val="24"/>
+          <w:lang w:val="en-US"/>
+        </w:rPr>
+        <w:tab/>
+      </w:r>
+      <w:r>
+        <w:rPr>
+          <w:noProof/>
+          <w:szCs w:val="24"/>
+        </w:rPr>
+        <w:t xml:space="preserve">Combes, C. 2001. </w:t>
+      </w:r>
+      <w:r>
+        <w:rPr>
+          <w:i/>
+          <w:noProof/>
+          <w:szCs w:val="24"/>
+        </w:rPr>
+        <w:t>Parasitism: The Ecology and Evolution of Intimate Interactions</w:t>
+      </w:r>
+      <w:r>
+        <w:rPr>
+          <w:noProof/>
+          <w:szCs w:val="24"/>
+        </w:rPr>
+        <w:t>. University of Chicago Press</w:t>
+      </w:r>
+      <w:r>
+        <w:rPr>
+          <w:noProof/>
+          <w:szCs w:val="24"/>
+        </w:rPr>
+        <w:t>, Chicago, IL, USA.</w:t>
       </w:r>
     </w:p>
     <w:p>
@@ -4144,61 +3537,50 @@
         <w:rPr>
           <w:noProof/>
           <w:szCs w:val="24"/>
-          <w:lang w:val="en-US"/>
-        </w:rPr>
-      </w:pPr>
-      <w:r>
-        <w:rPr>
-          <w:noProof/>
-          <w:szCs w:val="24"/>
-          <w:lang w:val="en-US"/>
-        </w:rPr>
-        <w:t>38.</w:t>
-      </w:r>
-      <w:r>
-        <w:rPr>
-          <w:noProof/>
-          <w:szCs w:val="24"/>
-          <w:lang w:val="en-US"/>
-        </w:rPr>
-        <w:tab/>
-        <w:t xml:space="preserve">Kembel, S. W., Cowan, P. D., Helmus, M. R., Cornwell, W. K., Morlon, H., Ackerly, D. D., Blomberg, S. P. &amp; Webb, C. O. 2010 Picante: R tools for integrating phylogenies and ecology. </w:t>
-      </w:r>
-      <w:r>
-        <w:rPr>
-          <w:i/>
-          <w:iCs/>
-          <w:noProof/>
-          <w:szCs w:val="24"/>
-          <w:lang w:val="en-US"/>
-        </w:rPr>
-        <w:t>Bioinformatics</w:t>
-      </w:r>
-      <w:r>
-        <w:rPr>
-          <w:noProof/>
-          <w:szCs w:val="24"/>
-          <w:lang w:val="en-US"/>
-        </w:rPr>
-        <w:t xml:space="preserve"> </w:t>
-      </w:r>
-      <w:r>
-        <w:rPr>
-          <w:b/>
-          <w:bCs/>
-          <w:noProof/>
-          <w:szCs w:val="24"/>
-          <w:lang w:val="en-US"/>
-        </w:rPr>
-        <w:t>26</w:t>
-      </w:r>
-      <w:r>
-        <w:rPr>
-          <w:noProof/>
-          <w:szCs w:val="24"/>
-          <w:lang w:val="en-US"/>
-        </w:rPr>
-        <w:t>, 1463–1464. (doi:10.1093/bioinformatics/btq166)</w:t>
+        </w:rPr>
+      </w:pPr>
+      <w:r>
+        <w:rPr>
+          <w:noProof/>
+          <w:szCs w:val="24"/>
+        </w:rPr>
+        <w:t>52.</w:t>
+      </w:r>
+      <w:r>
+        <w:rPr>
+          <w:noProof/>
+          <w:szCs w:val="24"/>
+        </w:rPr>
+        <w:tab/>
+      </w:r>
+      <w:r>
+        <w:rPr>
+          <w:noProof/>
+          <w:szCs w:val="24"/>
+        </w:rPr>
+        <w:t/>
+      </w:r>
+      <w:r>
+        <w:rPr>
+          <w:noProof/>
+          <w:szCs w:val="24"/>
+        </w:rPr>
+        <w:t xml:space="preserve">Ward, S. A. 1992. Assessing functional explanations of host-specificity. </w:t>
+      </w:r>
+      <w:r>
+        <w:rPr>
+          <w:i/>
+          <w:noProof/>
+          <w:szCs w:val="24"/>
+        </w:rPr>
+        <w:t xml:space="preserve">Am Nat </w:t>
+      </w:r>
+      <w:r>
+        <w:rPr>
+          <w:noProof/>
+          <w:szCs w:val="24"/>
+        </w:rPr>
+        <w:t>139: 883-891.</w:t>
       </w:r>
     </w:p>
     <w:p>
@@ -4220,16 +3602,23 @@
           <w:szCs w:val="24"/>
           <w:lang w:val="en-US"/>
         </w:rPr>
-        <w:t>39.</w:t>
-      </w:r>
-      <w:r>
-        <w:rPr>
-          <w:noProof/>
-          <w:szCs w:val="24"/>
-          <w:lang w:val="en-US"/>
-        </w:rPr>
-        <w:tab/>
-        <w:t xml:space="preserve">Smith, M. A., Rodriguez, J. J., Whitfield, J. B., Deans, A. R., Janzen, D. H., Hallwachs, W. &amp; Hebert, P. D. N. 2008 Extreme diversity of tropical parasitoid wasps exposed by iterative integration of natural history, DNA barcoding, morphology, and collections. </w:t>
+        <w:t xml:space="preserve">53. </w:t>
+      </w:r>
+      <w:r>
+        <w:rPr>
+          <w:noProof/>
+          <w:szCs w:val="24"/>
+          <w:lang w:val="en-US"/>
+        </w:rPr>
+        <w:tab/>
+      </w:r>
+      <w:r>
+        <w:rPr>
+          <w:noProof/>
+          <w:szCs w:val="24"/>
+          <w:lang w:val="en-US"/>
+        </w:rPr>
+        <w:t xml:space="preserve">Gudelj, I., Van den Bosch, F. &amp; Gilligan, C. A. 2004 Transmission rates and adaptive evolution of pathogens in sympatric heterogeneous plant populations. </w:t>
       </w:r>
       <w:r>
         <w:rPr>
@@ -4239,7 +3628,7 @@
           <w:szCs w:val="24"/>
           <w:lang w:val="en-US"/>
         </w:rPr>
-        <w:t>Proc. Natl. Acad. Sci. U. S. A.</w:t>
+        <w:t>Proc. R. Soc. London B Biol. Sci.</w:t>
       </w:r>
       <w:r>
         <w:rPr>
@@ -4257,15 +3646,15 @@
           <w:szCs w:val="24"/>
           <w:lang w:val="en-US"/>
         </w:rPr>
-        <w:t>105</w:t>
-      </w:r>
-      <w:r>
-        <w:rPr>
-          <w:noProof/>
-          <w:szCs w:val="24"/>
-          <w:lang w:val="en-US"/>
-        </w:rPr>
-        <w:t>, 12359–12364. (doi:10.1073/pnas.0805319105)</w:t>
+        <w:t>271</w:t>
+      </w:r>
+      <w:r>
+        <w:rPr>
+          <w:noProof/>
+          <w:szCs w:val="24"/>
+          <w:lang w:val="en-US"/>
+        </w:rPr>
+        <w:t>, 2187–2194. (doi:10.1098/rspb.2004.2837)</w:t>
       </w:r>
     </w:p>
     <w:p>
@@ -4286,6 +3675,271 @@
           <w:szCs w:val="24"/>
           <w:lang w:val="en-US"/>
         </w:rPr>
+        <w:t xml:space="preserve">54. </w:t>
+      </w:r>
+      <w:r>
+        <w:rPr>
+          <w:noProof/>
+          <w:szCs w:val="24"/>
+          <w:lang w:val="en-US"/>
+        </w:rPr>
+        <w:tab/>
+      </w:r>
+      <w:r>
+        <w:rPr>
+          <w:noProof/>
+          <w:szCs w:val="24"/>
+        </w:rPr>
+        <w:t/>
+      </w:r>
+      <w:r>
+        <w:rPr>
+          <w:noProof/>
+          <w:szCs w:val="24"/>
+        </w:rPr>
+        <w:t xml:space="preserve">Poulin, R. 1998. Large-scale patterns of host use by parasites of freshwater fishes. </w:t>
+      </w:r>
+      <w:r>
+        <w:rPr>
+          <w:i/>
+          <w:noProof/>
+          <w:szCs w:val="24"/>
+        </w:rPr>
+        <w:t xml:space="preserve">Ecol. Lett. </w:t>
+      </w:r>
+      <w:r>
+        <w:rPr>
+          <w:b/>
+          <w:noProof/>
+          <w:szCs w:val="24"/>
+        </w:rPr>
+        <w:t>1</w:t>
+      </w:r>
+      <w:r>
+        <w:rPr>
+          <w:noProof/>
+          <w:szCs w:val="24"/>
+        </w:rPr>
+        <w:t>: 118-128.</w:t>
+      </w:r>
+    </w:p>
+    <w:p>
+      <w:pPr>
+        <w:widowControl w:val="0"/>
+        <w:autoSpaceDE w:val="0"/>
+        <w:autoSpaceDN w:val="0"/>
+        <w:adjustRightInd w:val="0"/>
+        <w:ind w:left="640" w:hanging="640"/>
+        <w:rPr>
+          <w:noProof/>
+          <w:szCs w:val="24"/>
+        </w:rPr>
+      </w:pPr>
+      <w:r>
+        <w:rPr>
+          <w:noProof/>
+          <w:szCs w:val="24"/>
+          <w:lang w:val="en-US"/>
+        </w:rPr>
+        <w:t xml:space="preserve">55. </w:t>
+      </w:r>
+      <w:r>
+        <w:rPr>
+          <w:noProof/>
+          <w:szCs w:val="24"/>
+          <w:lang w:val="en-US"/>
+        </w:rPr>
+        <w:tab/>
+      </w:r>
+      <w:r>
+        <w:rPr>
+          <w:noProof/>
+          <w:szCs w:val="24"/>
+        </w:rPr>
+        <w:t xml:space="preserve">Garamszegi, L. Z. 2006. The evolution of virulence and host specialization in malaria parasites of primates. </w:t>
+      </w:r>
+      <w:r>
+        <w:rPr>
+          <w:i/>
+          <w:noProof/>
+          <w:szCs w:val="24"/>
+        </w:rPr>
+        <w:t xml:space="preserve">Ecol. Lett. </w:t>
+      </w:r>
+      <w:r>
+        <w:rPr>
+          <w:b/>
+          <w:noProof/>
+          <w:szCs w:val="24"/>
+        </w:rPr>
+        <w:t>9</w:t>
+      </w:r>
+      <w:r>
+        <w:rPr>
+          <w:noProof/>
+          <w:szCs w:val="24"/>
+        </w:rPr>
+        <w:t>: 933-940.</w:t>
+      </w:r>
+    </w:p>
+    <w:p>
+      <w:pPr>
+        <w:widowControl w:val="0"/>
+        <w:autoSpaceDE w:val="0"/>
+        <w:autoSpaceDN w:val="0"/>
+        <w:adjustRightInd w:val="0"/>
+        <w:ind w:left="640" w:hanging="640"/>
+        <w:rPr>
+          <w:noProof/>
+          <w:szCs w:val="24"/>
+        </w:rPr>
+      </w:pPr>
+      <w:r>
+        <w:rPr>
+          <w:noProof/>
+          <w:szCs w:val="24"/>
+        </w:rPr>
+        <w:t>56.</w:t>
+      </w:r>
+      <w:r>
+        <w:rPr>
+          <w:noProof/>
+          <w:szCs w:val="24"/>
+        </w:rPr>
+        <w:tab/>
+      </w:r>
+      <w:r>
+        <w:rPr>
+          <w:noProof/>
+          <w:szCs w:val="24"/>
+        </w:rPr>
+        <w:t xml:space="preserve">Ebert, D. 1998. Experimental evolution of parasites. </w:t>
+      </w:r>
+      <w:r>
+        <w:rPr>
+          <w:i/>
+          <w:noProof/>
+          <w:szCs w:val="24"/>
+        </w:rPr>
+        <w:t xml:space="preserve">Science </w:t>
+      </w:r>
+      <w:r>
+        <w:rPr>
+          <w:b/>
+          <w:noProof/>
+          <w:szCs w:val="24"/>
+        </w:rPr>
+        <w:t>282</w:t>
+      </w:r>
+      <w:r>
+        <w:rPr>
+          <w:noProof/>
+          <w:szCs w:val="24"/>
+        </w:rPr>
+        <w:t>: 1432-1435.</w:t>
+      </w:r>
+    </w:p>
+    <w:p>
+      <w:pPr>
+        <w:widowControl w:val="0"/>
+        <w:autoSpaceDE w:val="0"/>
+        <w:autoSpaceDN w:val="0"/>
+        <w:adjustRightInd w:val="0"/>
+        <w:ind w:left="640" w:hanging="640"/>
+        <w:rPr>
+          <w:noProof/>
+          <w:szCs w:val="24"/>
+          <w:lang w:val="en-US"/>
+        </w:rPr>
+      </w:pPr>
+      <w:bookmarkStart w:id="0" w:name="_GoBack"/>
+      <w:bookmarkEnd w:id="0"/>
+    </w:p>
+    <w:p>
+      <w:pPr>
+        <w:widowControl w:val="0"/>
+        <w:autoSpaceDE w:val="0"/>
+        <w:autoSpaceDN w:val="0"/>
+        <w:adjustRightInd w:val="0"/>
+        <w:ind w:left="640" w:hanging="640"/>
+        <w:rPr>
+          <w:noProof/>
+          <w:szCs w:val="24"/>
+          <w:lang w:val="en-US"/>
+        </w:rPr>
+      </w:pPr>
+      <w:r>
+        <w:rPr>
+          <w:noProof/>
+          <w:szCs w:val="24"/>
+          <w:lang w:val="en-US"/>
+        </w:rPr>
+        <w:t>39.</w:t>
+      </w:r>
+      <w:r>
+        <w:rPr>
+          <w:noProof/>
+          <w:szCs w:val="24"/>
+          <w:lang w:val="en-US"/>
+        </w:rPr>
+        <w:tab/>
+        <w:t xml:space="preserve">Smith, M. A., Rodriguez, J. J., Whitfield, J. B., Deans, A. R., Janzen, D. H., Hallwachs, W. &amp; Hebert, P. D. N. 2008 Extreme diversity of tropical parasitoid wasps exposed by iterative integration of natural history, DNA barcoding, morphology, and collections. </w:t>
+      </w:r>
+      <w:r>
+        <w:rPr>
+          <w:i/>
+          <w:iCs/>
+          <w:noProof/>
+          <w:szCs w:val="24"/>
+          <w:lang w:val="en-US"/>
+        </w:rPr>
+        <w:t>Proc. Natl. Acad. Sci. U. S. A.</w:t>
+      </w:r>
+      <w:r>
+        <w:rPr>
+          <w:noProof/>
+          <w:szCs w:val="24"/>
+          <w:lang w:val="en-US"/>
+        </w:rPr>
+        <w:t xml:space="preserve"> </w:t>
+      </w:r>
+      <w:r>
+        <w:rPr>
+          <w:b/>
+          <w:bCs/>
+          <w:noProof/>
+          <w:szCs w:val="24"/>
+          <w:lang w:val="en-US"/>
+        </w:rPr>
+        <w:t>105</w:t>
+      </w:r>
+      <w:r>
+        <w:rPr>
+          <w:noProof/>
+          <w:szCs w:val="24"/>
+          <w:lang w:val="en-US"/>
+        </w:rPr>
+        <w:t>, 12359–12364. (doi:10.1073/pnas.0805319105)</w:t>
+      </w:r>
+    </w:p>
+    <w:p>
+      <w:pPr>
+        <w:widowControl w:val="0"/>
+        <w:autoSpaceDE w:val="0"/>
+        <w:autoSpaceDN w:val="0"/>
+        <w:adjustRightInd w:val="0"/>
+        <w:ind w:left="640" w:hanging="640"/>
+        <w:rPr>
+          <w:noProof/>
+          <w:szCs w:val="24"/>
+        </w:rPr>
+      </w:pPr>
+      <w:r>
+        <w:rPr>
+          <w:noProof/>
+          <w:szCs w:val="24"/>
+          <w:lang w:val="en-US"/>
+        </w:rPr>
         <w:t>40.</w:t>
       </w:r>
       <w:r>
@@ -4295,43 +3949,6 @@
           <w:lang w:val="en-US"/>
         </w:rPr>
         <w:tab/>
-        <w:t xml:space="preserve">Gudelj, I., Van den Bosch, F. &amp; Gilligan, C. A. 2004 Transmission rates and adaptive evolution of pathogens in sympatric heterogeneous plant populations. </w:t>
-      </w:r>
-      <w:r>
-        <w:rPr>
-          <w:i/>
-          <w:iCs/>
-          <w:noProof/>
-          <w:szCs w:val="24"/>
-          <w:lang w:val="en-US"/>
-        </w:rPr>
-        <w:t>Proc. R. Soc. London B Biol. Sci.</w:t>
-      </w:r>
-      <w:r>
-        <w:rPr>
-          <w:noProof/>
-          <w:szCs w:val="24"/>
-          <w:lang w:val="en-US"/>
-        </w:rPr>
-        <w:t xml:space="preserve"> </w:t>
-      </w:r>
-      <w:r>
-        <w:rPr>
-          <w:b/>
-          <w:bCs/>
-          <w:noProof/>
-          <w:szCs w:val="24"/>
-          <w:lang w:val="en-US"/>
-        </w:rPr>
-        <w:t>271</w:t>
-      </w:r>
-      <w:r>
-        <w:rPr>
-          <w:noProof/>
-          <w:szCs w:val="24"/>
-          <w:lang w:val="en-US"/>
-        </w:rPr>
-        <w:t>, 2187–2194. (doi:10.1098/rspb.2004.2837)</w:t>
       </w:r>
     </w:p>
     <w:p>

</xml_diff>

<commit_message>
Finished edits of Discussion section
</commit_message>
<xml_diff>
--- a/Refs.docx
+++ b/Refs.docx
@@ -36,6 +36,7 @@
         </w:rPr>
         <w:fldChar w:fldCharType="separate"/>
       </w:r>
+      <w:bookmarkStart w:id="0" w:name="_GoBack"/>
       <w:r>
         <w:rPr>
           <w:noProof/>
@@ -721,7 +722,23 @@
           <w:szCs w:val="24"/>
           <w:lang w:val="en-US"/>
         </w:rPr>
-        <w:t xml:space="preserve">12. Agosta, S. J., Janz, N. &amp; Brooks, D. R. 2010 How specialists can be generalists: resolving the ‘parasite paradox’ and implications for emerging infectious disease. </w:t>
+        <w:t xml:space="preserve">12. </w:t>
+      </w:r>
+      <w:r>
+        <w:rPr>
+          <w:noProof/>
+          <w:szCs w:val="24"/>
+          <w:lang w:val="en-US"/>
+        </w:rPr>
+        <w:tab/>
+      </w:r>
+      <w:r>
+        <w:rPr>
+          <w:noProof/>
+          <w:szCs w:val="24"/>
+          <w:lang w:val="en-US"/>
+        </w:rPr>
+        <w:t xml:space="preserve">Agosta, S. J., Janz, N. &amp; Brooks, D. R. 2010 How specialists can be generalists: resolving the ‘parasite paradox’ and implications for emerging infectious disease. </w:t>
       </w:r>
       <w:r>
         <w:rPr>
@@ -1401,8 +1418,25 @@
           <w:sz w:val="24"/>
           <w:szCs w:val="24"/>
         </w:rPr>
-        <w:t xml:space="preserve">Krasnov, B. R., S. Morand, D. Mouillot, G. I. Shenbrot, I. S. Khokhlova, and R. Poulin. 2006. Resource predictability and host specificity in fleas: the effect of host body mass. </w:t>
-      </w:r>
+        <w:t xml:space="preserve">Krasnov, B. R., S. </w:t>
+      </w:r>
+      <w:proofErr w:type="spellStart"/>
+      <w:r>
+        <w:rPr>
+          <w:sz w:val="24"/>
+          <w:szCs w:val="24"/>
+        </w:rPr>
+        <w:t>Morand</w:t>
+      </w:r>
+      <w:proofErr w:type="spellEnd"/>
+      <w:r>
+        <w:rPr>
+          <w:sz w:val="24"/>
+          <w:szCs w:val="24"/>
+        </w:rPr>
+        <w:t xml:space="preserve">, D. Mouillot, G. I. Shenbrot, I. S. Khokhlova, and R. Poulin. 2006. Resource predictability and host specificity in fleas: the effect of host body mass. </w:t>
+      </w:r>
+      <w:proofErr w:type="gramStart"/>
       <w:r>
         <w:rPr>
           <w:i/>
@@ -1418,6 +1452,7 @@
         </w:rPr>
         <w:t>133: 81-88.</w:t>
       </w:r>
+      <w:proofErr w:type="gramEnd"/>
     </w:p>
     <w:p>
       <w:pPr>
@@ -3558,13 +3593,6 @@
           <w:noProof/>
           <w:szCs w:val="24"/>
         </w:rPr>
-        <w:t/>
-      </w:r>
-      <w:r>
-        <w:rPr>
-          <w:noProof/>
-          <w:szCs w:val="24"/>
-        </w:rPr>
         <w:t xml:space="preserve">Ward, S. A. 1992. Assessing functional explanations of host-specificity. </w:t>
       </w:r>
       <w:r>
@@ -3690,13 +3718,6 @@
           <w:noProof/>
           <w:szCs w:val="24"/>
         </w:rPr>
-        <w:t/>
-      </w:r>
-      <w:r>
-        <w:rPr>
-          <w:noProof/>
-          <w:szCs w:val="24"/>
-        </w:rPr>
         <w:t xml:space="preserve">Poulin, R. 1998. Large-scale patterns of host use by parasites of freshwater fishes. </w:t>
       </w:r>
       <w:r>
@@ -3849,11 +3870,53 @@
         <w:rPr>
           <w:noProof/>
           <w:szCs w:val="24"/>
-          <w:lang w:val="en-US"/>
-        </w:rPr>
-      </w:pPr>
-      <w:bookmarkStart w:id="0" w:name="_GoBack"/>
-      <w:bookmarkEnd w:id="0"/>
+        </w:rPr>
+      </w:pPr>
+      <w:r>
+        <w:rPr>
+          <w:noProof/>
+          <w:szCs w:val="24"/>
+        </w:rPr>
+        <w:t xml:space="preserve">57. </w:t>
+      </w:r>
+      <w:r>
+        <w:rPr>
+          <w:noProof/>
+          <w:szCs w:val="24"/>
+        </w:rPr>
+        <w:tab/>
+        <w:t xml:space="preserve">Morand, </w:t>
+      </w:r>
+      <w:r>
+        <w:rPr>
+          <w:noProof/>
+          <w:szCs w:val="24"/>
+        </w:rPr>
+        <w:t xml:space="preserve">S., Legendre, P., Garner, S. L., &amp; Hugot, J. P. 1996. Body size evolution of oxyurid (Nematoda) parasites: the role of hosts. </w:t>
+      </w:r>
+      <w:r>
+        <w:rPr>
+          <w:i/>
+          <w:noProof/>
+          <w:szCs w:val="24"/>
+        </w:rPr>
+        <w:t xml:space="preserve">Oecologia </w:t>
+      </w:r>
+      <w:r>
+        <w:rPr>
+          <w:b/>
+          <w:noProof/>
+          <w:szCs w:val="24"/>
+        </w:rPr>
+        <w:t>107</w:t>
+      </w:r>
+      <w:r>
+        <w:rPr>
+          <w:noProof/>
+          <w:szCs w:val="24"/>
+        </w:rPr>
+        <w:t>: 274-282.</w:t>
+      </w:r>
     </w:p>
     <w:p>
       <w:pPr>
@@ -3865,61 +3928,45 @@
         <w:rPr>
           <w:noProof/>
           <w:szCs w:val="24"/>
-          <w:lang w:val="en-US"/>
-        </w:rPr>
-      </w:pPr>
-      <w:r>
-        <w:rPr>
-          <w:noProof/>
-          <w:szCs w:val="24"/>
-          <w:lang w:val="en-US"/>
-        </w:rPr>
-        <w:t>39.</w:t>
-      </w:r>
-      <w:r>
-        <w:rPr>
-          <w:noProof/>
-          <w:szCs w:val="24"/>
-          <w:lang w:val="en-US"/>
-        </w:rPr>
-        <w:tab/>
-        <w:t xml:space="preserve">Smith, M. A., Rodriguez, J. J., Whitfield, J. B., Deans, A. R., Janzen, D. H., Hallwachs, W. &amp; Hebert, P. D. N. 2008 Extreme diversity of tropical parasitoid wasps exposed by iterative integration of natural history, DNA barcoding, morphology, and collections. </w:t>
-      </w:r>
-      <w:r>
-        <w:rPr>
-          <w:i/>
-          <w:iCs/>
-          <w:noProof/>
-          <w:szCs w:val="24"/>
-          <w:lang w:val="en-US"/>
-        </w:rPr>
-        <w:t>Proc. Natl. Acad. Sci. U. S. A.</w:t>
-      </w:r>
-      <w:r>
-        <w:rPr>
-          <w:noProof/>
-          <w:szCs w:val="24"/>
-          <w:lang w:val="en-US"/>
-        </w:rPr>
-        <w:t xml:space="preserve"> </w:t>
-      </w:r>
-      <w:r>
-        <w:rPr>
-          <w:b/>
-          <w:bCs/>
-          <w:noProof/>
-          <w:szCs w:val="24"/>
-          <w:lang w:val="en-US"/>
-        </w:rPr>
-        <w:t>105</w:t>
-      </w:r>
-      <w:r>
-        <w:rPr>
-          <w:noProof/>
-          <w:szCs w:val="24"/>
-          <w:lang w:val="en-US"/>
-        </w:rPr>
-        <w:t>, 12359–12364. (doi:10.1073/pnas.0805319105)</w:t>
+        </w:rPr>
+      </w:pPr>
+      <w:r>
+        <w:rPr>
+          <w:noProof/>
+          <w:szCs w:val="24"/>
+        </w:rPr>
+        <w:t xml:space="preserve">58. </w:t>
+      </w:r>
+      <w:r>
+        <w:rPr>
+          <w:noProof/>
+          <w:szCs w:val="24"/>
+        </w:rPr>
+        <w:tab/>
+        <w:t xml:space="preserve">De Leo, G. A., Dobson, A. P. &amp; Gatto, M. 2016. Body size and meta-community structure: the allometric scaling of parasitic worm communities in their mammalian hosts. </w:t>
+      </w:r>
+      <w:r>
+        <w:rPr>
+          <w:i/>
+          <w:noProof/>
+          <w:szCs w:val="24"/>
+        </w:rPr>
+        <w:t xml:space="preserve">Parasitol. </w:t>
+      </w:r>
+      <w:r>
+        <w:rPr>
+          <w:b/>
+          <w:noProof/>
+          <w:szCs w:val="24"/>
+        </w:rPr>
+        <w:t>143</w:t>
+      </w:r>
+      <w:r>
+        <w:rPr>
+          <w:noProof/>
+          <w:szCs w:val="24"/>
+        </w:rPr>
+        <w:t>: 880-893.</w:t>
       </w:r>
     </w:p>
     <w:p>
@@ -3932,24 +3979,146 @@
         <w:rPr>
           <w:noProof/>
           <w:szCs w:val="24"/>
-        </w:rPr>
-      </w:pPr>
-      <w:r>
-        <w:rPr>
-          <w:noProof/>
-          <w:szCs w:val="24"/>
-          <w:lang w:val="en-US"/>
-        </w:rPr>
-        <w:t>40.</w:t>
-      </w:r>
-      <w:r>
-        <w:rPr>
-          <w:noProof/>
-          <w:szCs w:val="24"/>
-          <w:lang w:val="en-US"/>
-        </w:rPr>
-        <w:tab/>
-      </w:r>
+          <w:lang w:val="en-CA"/>
+        </w:rPr>
+      </w:pPr>
+      <w:r>
+        <w:rPr>
+          <w:noProof/>
+          <w:szCs w:val="24"/>
+        </w:rPr>
+        <w:t>59.</w:t>
+      </w:r>
+      <w:r>
+        <w:rPr>
+          <w:noProof/>
+          <w:szCs w:val="24"/>
+        </w:rPr>
+        <w:tab/>
+      </w:r>
+      <w:r>
+        <w:rPr>
+          <w:noProof/>
+          <w:szCs w:val="24"/>
+          <w:lang w:val="en-CA"/>
+        </w:rPr>
+        <w:t>Keymer, A. E.</w:t>
+      </w:r>
+      <w:r>
+        <w:rPr>
+          <w:noProof/>
+          <w:szCs w:val="24"/>
+          <w:lang w:val="en-CA"/>
+        </w:rPr>
+        <w:t> </w:t>
+      </w:r>
+      <w:r>
+        <w:rPr>
+          <w:noProof/>
+          <w:szCs w:val="24"/>
+          <w:lang w:val="en-CA"/>
+        </w:rPr>
+        <w:t xml:space="preserve">&amp; </w:t>
+      </w:r>
+      <w:r>
+        <w:rPr>
+          <w:noProof/>
+          <w:szCs w:val="24"/>
+          <w:lang w:val="en-CA"/>
+        </w:rPr>
+        <w:t>Slater</w:t>
+      </w:r>
+      <w:r>
+        <w:rPr>
+          <w:noProof/>
+          <w:szCs w:val="24"/>
+          <w:lang w:val="en-CA"/>
+        </w:rPr>
+        <w:t>, A. F</w:t>
+      </w:r>
+      <w:r>
+        <w:rPr>
+          <w:noProof/>
+          <w:szCs w:val="24"/>
+          <w:lang w:val="en-CA"/>
+        </w:rPr>
+        <w:t>. 1987. Helminth fecundity: density dependence or statistical illusion? </w:t>
+      </w:r>
+      <w:r>
+        <w:rPr>
+          <w:i/>
+          <w:iCs/>
+          <w:noProof/>
+          <w:szCs w:val="24"/>
+          <w:lang w:val="en-CA"/>
+        </w:rPr>
+        <w:t>Parasitol.</w:t>
+      </w:r>
+      <w:r>
+        <w:rPr>
+          <w:i/>
+          <w:iCs/>
+          <w:noProof/>
+          <w:szCs w:val="24"/>
+          <w:lang w:val="en-CA"/>
+        </w:rPr>
+        <w:t xml:space="preserve"> Today</w:t>
+      </w:r>
+      <w:r>
+        <w:rPr>
+          <w:i/>
+          <w:iCs/>
+          <w:noProof/>
+          <w:szCs w:val="24"/>
+          <w:lang w:val="en-CA"/>
+        </w:rPr>
+        <w:t xml:space="preserve"> </w:t>
+      </w:r>
+      <w:r>
+        <w:rPr>
+          <w:b/>
+          <w:bCs/>
+          <w:noProof/>
+          <w:szCs w:val="24"/>
+          <w:lang w:val="en-CA"/>
+        </w:rPr>
+        <w:t>3</w:t>
+      </w:r>
+      <w:r>
+        <w:rPr>
+          <w:noProof/>
+          <w:szCs w:val="24"/>
+          <w:lang w:val="en-CA"/>
+        </w:rPr>
+        <w:t>: 56–58.</w:t>
+      </w:r>
+    </w:p>
+    <w:bookmarkEnd w:id="0"/>
+    <w:p>
+      <w:pPr>
+        <w:widowControl w:val="0"/>
+        <w:autoSpaceDE w:val="0"/>
+        <w:autoSpaceDN w:val="0"/>
+        <w:adjustRightInd w:val="0"/>
+        <w:rPr>
+          <w:noProof/>
+          <w:szCs w:val="24"/>
+          <w:lang w:val="en-US"/>
+        </w:rPr>
+      </w:pPr>
+    </w:p>
+    <w:p>
+      <w:pPr>
+        <w:widowControl w:val="0"/>
+        <w:autoSpaceDE w:val="0"/>
+        <w:autoSpaceDN w:val="0"/>
+        <w:adjustRightInd w:val="0"/>
+        <w:ind w:left="640" w:hanging="640"/>
+        <w:rPr>
+          <w:noProof/>
+          <w:szCs w:val="24"/>
+        </w:rPr>
+      </w:pPr>
     </w:p>
     <w:p>
       <w:r>

</xml_diff>